<commit_message>
startign proposal and adding dataset
</commit_message>
<xml_diff>
--- a/groupProposal.docx
+++ b/groupProposal.docx
@@ -117,6 +117,54 @@
           <w:lang w:eastAsia="en-GB"/>
         </w:rPr>
       </w:pPr>
+      <w:r>
+        <w:rPr>
+          <w:lang w:eastAsia="en-GB"/>
+        </w:rPr>
+        <w:t>The problem that we are going to investigate</w:t>
+      </w:r>
+      <w:r>
+        <w:rPr>
+          <w:lang w:eastAsia="en-GB"/>
+        </w:rPr>
+        <w:t xml:space="preserve"> is road traffic accidents in the Bristol area.</w:t>
+      </w:r>
+      <w:r>
+        <w:rPr>
+          <w:lang w:eastAsia="en-GB"/>
+        </w:rPr>
+        <w:t xml:space="preserve"> T</w:t>
+      </w:r>
+      <w:r>
+        <w:rPr>
+          <w:lang w:eastAsia="en-GB"/>
+        </w:rPr>
+        <w:t xml:space="preserve">his data </w:t>
+      </w:r>
+      <w:r>
+        <w:rPr>
+          <w:lang w:eastAsia="en-GB"/>
+        </w:rPr>
+        <w:t xml:space="preserve">only </w:t>
+      </w:r>
+      <w:r>
+        <w:rPr>
+          <w:lang w:eastAsia="en-GB"/>
+        </w:rPr>
+        <w:t xml:space="preserve">covers </w:t>
+      </w:r>
+      <w:r>
+        <w:rPr>
+          <w:lang w:eastAsia="en-GB"/>
+        </w:rPr>
+        <w:t xml:space="preserve">road accidents which involved </w:t>
+      </w:r>
+      <w:r>
+        <w:rPr>
+          <w:lang w:eastAsia="en-GB"/>
+        </w:rPr>
+        <w:t>personal injury, therefore excluding incidents which only produced vehicular damage.</w:t>
+      </w:r>
     </w:p>
     <w:p>
       <w:pPr>
@@ -138,6 +186,18 @@
           <w:lang w:eastAsia="en-GB"/>
         </w:rPr>
       </w:pPr>
+      <w:r>
+        <w:rPr>
+          <w:lang w:eastAsia="en-GB"/>
+        </w:rPr>
+        <w:t>This is an interesting topic to cover as we could be able to use machine learning to highlight reoccurring features of accidents. Understanding these features could provide an insight into common circumstances under which accidents occur. Using this information, research could be done into reducing the relevant risk factors, and drivers could also be advised on when to avoid the roads if possible.</w:t>
+      </w:r>
+      <w:r>
+        <w:rPr>
+          <w:lang w:eastAsia="en-GB"/>
+        </w:rPr>
+        <w:t xml:space="preserve"> In general, our research could be used to reduce harm done in traffic accidents.</w:t>
+      </w:r>
     </w:p>
     <w:p>
       <w:pPr>
@@ -159,6 +219,24 @@
           <w:lang w:eastAsia="en-GB"/>
         </w:rPr>
       </w:pPr>
+      <w:r>
+        <w:rPr>
+          <w:lang w:eastAsia="en-GB"/>
+        </w:rPr>
+        <w:t>The data</w:t>
+      </w:r>
+      <w:r>
+        <w:rPr>
+          <w:lang w:eastAsia="en-GB"/>
+        </w:rPr>
+        <w:t xml:space="preserve">set has been taken from </w:t>
+      </w:r>
+      <w:r>
+        <w:rPr>
+          <w:lang w:eastAsia="en-GB"/>
+        </w:rPr>
+        <w:t xml:space="preserve">Bristol council’s official website. </w:t>
+      </w:r>
     </w:p>
     <w:p>
       <w:pPr>

</xml_diff>

<commit_message>
adding more to proposal
</commit_message>
<xml_diff>
--- a/groupProposal.docx
+++ b/groupProposal.docx
@@ -229,29 +229,929 @@
         <w:rPr>
           <w:lang w:eastAsia="en-GB"/>
         </w:rPr>
-        <w:t xml:space="preserve">set has been taken from </w:t>
-      </w:r>
-      <w:r>
-        <w:rPr>
-          <w:lang w:eastAsia="en-GB"/>
-        </w:rPr>
-        <w:t xml:space="preserve">Bristol council’s official website. </w:t>
+        <w:t xml:space="preserve">set </w:t>
+      </w:r>
+      <w:r>
+        <w:rPr>
+          <w:lang w:eastAsia="en-GB"/>
+        </w:rPr>
+        <w:t xml:space="preserve">is provided by Bristol council on their </w:t>
+      </w:r>
+      <w:r>
+        <w:rPr>
+          <w:lang w:eastAsia="en-GB"/>
+        </w:rPr>
+        <w:t xml:space="preserve">open data </w:t>
+      </w:r>
+      <w:r>
+        <w:rPr>
+          <w:lang w:eastAsia="en-GB"/>
+        </w:rPr>
+        <w:t>website</w:t>
+      </w:r>
+      <w:r>
+        <w:rPr>
+          <w:lang w:eastAsia="en-GB"/>
+        </w:rPr>
+        <w:t xml:space="preserve"> (Open Data Bristol, 20</w:t>
+      </w:r>
+      <w:r>
+        <w:rPr>
+          <w:lang w:eastAsia="en-GB"/>
+        </w:rPr>
+        <w:t>17</w:t>
+      </w:r>
+      <w:r>
+        <w:rPr>
+          <w:lang w:eastAsia="en-GB"/>
+        </w:rPr>
+        <w:t>)</w:t>
+      </w:r>
+      <w:r>
+        <w:rPr>
+          <w:lang w:eastAsia="en-GB"/>
+        </w:rPr>
+        <w:t xml:space="preserve">. </w:t>
+      </w:r>
+      <w:r>
+        <w:rPr>
+          <w:lang w:eastAsia="en-GB"/>
+        </w:rPr>
+        <w:t xml:space="preserve"> </w:t>
+      </w:r>
+      <w:r>
+        <w:rPr>
+          <w:lang w:eastAsia="en-GB"/>
+        </w:rPr>
+        <w:t xml:space="preserve">Data </w:t>
+      </w:r>
+      <w:r>
+        <w:rPr>
+          <w:lang w:eastAsia="en-GB"/>
+        </w:rPr>
+        <w:t>follows</w:t>
+      </w:r>
+      <w:r>
+        <w:rPr>
+          <w:lang w:eastAsia="en-GB"/>
+        </w:rPr>
+        <w:t xml:space="preserve"> the following structure:</w:t>
       </w:r>
     </w:p>
-    <w:p>
-      <w:pPr>
-        <w:pStyle w:val="Heading1"/>
-        <w:rPr>
-          <w:lang w:eastAsia="en-GB"/>
-        </w:rPr>
-      </w:pPr>
-      <w:r>
-        <w:rPr>
-          <w:lang w:eastAsia="en-GB"/>
-        </w:rPr>
-        <w:t>Methodology</w:t>
-      </w:r>
-    </w:p>
+    <w:tbl>
+      <w:tblPr>
+        <w:tblStyle w:val="GridTable1Light"/>
+        <w:tblW w:w="0" w:type="auto"/>
+        <w:tblLook w:val="04A0" w:firstRow="1" w:lastRow="0" w:firstColumn="1" w:lastColumn="0" w:noHBand="0" w:noVBand="1"/>
+      </w:tblPr>
+      <w:tblGrid>
+        <w:gridCol w:w="1279"/>
+        <w:gridCol w:w="2870"/>
+      </w:tblGrid>
+      <w:tr>
+        <w:trPr>
+          <w:cnfStyle w:val="100000000000" w:firstRow="1" w:lastRow="0" w:firstColumn="0" w:lastColumn="0" w:oddVBand="0" w:evenVBand="0" w:oddHBand="0" w:evenHBand="0" w:firstRowFirstColumn="0" w:firstRowLastColumn="0" w:lastRowFirstColumn="0" w:lastRowLastColumn="0"/>
+        </w:trPr>
+        <w:tc>
+          <w:tcPr>
+            <w:cnfStyle w:val="001000000000" w:firstRow="0" w:lastRow="0" w:firstColumn="1" w:lastColumn="0" w:oddVBand="0" w:evenVBand="0" w:oddHBand="0" w:evenHBand="0" w:firstRowFirstColumn="0" w:firstRowLastColumn="0" w:lastRowFirstColumn="0" w:lastRowLastColumn="0"/>
+            <w:tcW w:w="1271" w:type="dxa"/>
+          </w:tcPr>
+          <w:p>
+            <w:pPr>
+              <w:rPr>
+                <w:lang w:eastAsia="en-GB"/>
+              </w:rPr>
+            </w:pPr>
+            <w:r>
+              <w:rPr>
+                <w:lang w:eastAsia="en-GB"/>
+              </w:rPr>
+              <w:t>Field</w:t>
+            </w:r>
+          </w:p>
+        </w:tc>
+        <w:tc>
+          <w:tcPr>
+            <w:tcW w:w="2878" w:type="dxa"/>
+          </w:tcPr>
+          <w:p>
+            <w:pPr>
+              <w:cnfStyle w:val="100000000000" w:firstRow="1" w:lastRow="0" w:firstColumn="0" w:lastColumn="0" w:oddVBand="0" w:evenVBand="0" w:oddHBand="0" w:evenHBand="0" w:firstRowFirstColumn="0" w:firstRowLastColumn="0" w:lastRowFirstColumn="0" w:lastRowLastColumn="0"/>
+              <w:rPr>
+                <w:lang w:eastAsia="en-GB"/>
+              </w:rPr>
+            </w:pPr>
+            <w:r>
+              <w:rPr>
+                <w:lang w:eastAsia="en-GB"/>
+              </w:rPr>
+              <w:t>Description</w:t>
+            </w:r>
+          </w:p>
+        </w:tc>
+      </w:tr>
+      <w:tr>
+        <w:tc>
+          <w:tcPr>
+            <w:cnfStyle w:val="001000000000" w:firstRow="0" w:lastRow="0" w:firstColumn="1" w:lastColumn="0" w:oddVBand="0" w:evenVBand="0" w:oddHBand="0" w:evenHBand="0" w:firstRowFirstColumn="0" w:firstRowLastColumn="0" w:lastRowFirstColumn="0" w:lastRowLastColumn="0"/>
+            <w:tcW w:w="1271" w:type="dxa"/>
+          </w:tcPr>
+          <w:p>
+            <w:pPr>
+              <w:rPr>
+                <w:lang w:eastAsia="en-GB"/>
+              </w:rPr>
+            </w:pPr>
+            <w:r>
+              <w:rPr>
+                <w:lang w:eastAsia="en-GB"/>
+              </w:rPr>
+              <w:t>Date</w:t>
+            </w:r>
+          </w:p>
+        </w:tc>
+        <w:tc>
+          <w:tcPr>
+            <w:tcW w:w="2878" w:type="dxa"/>
+          </w:tcPr>
+          <w:p>
+            <w:pPr>
+              <w:cnfStyle w:val="000000000000" w:firstRow="0" w:lastRow="0" w:firstColumn="0" w:lastColumn="0" w:oddVBand="0" w:evenVBand="0" w:oddHBand="0" w:evenHBand="0" w:firstRowFirstColumn="0" w:firstRowLastColumn="0" w:lastRowFirstColumn="0" w:lastRowLastColumn="0"/>
+              <w:rPr>
+                <w:lang w:eastAsia="en-GB"/>
+              </w:rPr>
+            </w:pPr>
+            <w:r>
+              <w:rPr>
+                <w:lang w:eastAsia="en-GB"/>
+              </w:rPr>
+              <w:t>Date of accident.</w:t>
+            </w:r>
+          </w:p>
+        </w:tc>
+      </w:tr>
+      <w:tr>
+        <w:tc>
+          <w:tcPr>
+            <w:cnfStyle w:val="001000000000" w:firstRow="0" w:lastRow="0" w:firstColumn="1" w:lastColumn="0" w:oddVBand="0" w:evenVBand="0" w:oddHBand="0" w:evenHBand="0" w:firstRowFirstColumn="0" w:firstRowLastColumn="0" w:lastRowFirstColumn="0" w:lastRowLastColumn="0"/>
+            <w:tcW w:w="1271" w:type="dxa"/>
+          </w:tcPr>
+          <w:p>
+            <w:pPr>
+              <w:rPr>
+                <w:lang w:eastAsia="en-GB"/>
+              </w:rPr>
+            </w:pPr>
+            <w:r>
+              <w:rPr>
+                <w:lang w:eastAsia="en-GB"/>
+              </w:rPr>
+              <w:t>Time</w:t>
+            </w:r>
+          </w:p>
+        </w:tc>
+        <w:tc>
+          <w:tcPr>
+            <w:tcW w:w="2878" w:type="dxa"/>
+          </w:tcPr>
+          <w:p>
+            <w:pPr>
+              <w:cnfStyle w:val="000000000000" w:firstRow="0" w:lastRow="0" w:firstColumn="0" w:lastColumn="0" w:oddVBand="0" w:evenVBand="0" w:oddHBand="0" w:evenHBand="0" w:firstRowFirstColumn="0" w:firstRowLastColumn="0" w:lastRowFirstColumn="0" w:lastRowLastColumn="0"/>
+              <w:rPr>
+                <w:lang w:eastAsia="en-GB"/>
+              </w:rPr>
+            </w:pPr>
+            <w:r>
+              <w:rPr>
+                <w:lang w:eastAsia="en-GB"/>
+              </w:rPr>
+              <w:t>Time of accident.</w:t>
+            </w:r>
+          </w:p>
+        </w:tc>
+      </w:tr>
+      <w:tr>
+        <w:tc>
+          <w:tcPr>
+            <w:cnfStyle w:val="001000000000" w:firstRow="0" w:lastRow="0" w:firstColumn="1" w:lastColumn="0" w:oddVBand="0" w:evenVBand="0" w:oddHBand="0" w:evenHBand="0" w:firstRowFirstColumn="0" w:firstRowLastColumn="0" w:lastRowFirstColumn="0" w:lastRowLastColumn="0"/>
+            <w:tcW w:w="1271" w:type="dxa"/>
+          </w:tcPr>
+          <w:p>
+            <w:pPr>
+              <w:rPr>
+                <w:lang w:eastAsia="en-GB"/>
+              </w:rPr>
+            </w:pPr>
+            <w:r>
+              <w:rPr>
+                <w:lang w:eastAsia="en-GB"/>
+              </w:rPr>
+              <w:t>Severity</w:t>
+            </w:r>
+          </w:p>
+        </w:tc>
+        <w:tc>
+          <w:tcPr>
+            <w:tcW w:w="2878" w:type="dxa"/>
+          </w:tcPr>
+          <w:p>
+            <w:pPr>
+              <w:cnfStyle w:val="000000000000" w:firstRow="0" w:lastRow="0" w:firstColumn="0" w:lastColumn="0" w:oddVBand="0" w:evenVBand="0" w:oddHBand="0" w:evenHBand="0" w:firstRowFirstColumn="0" w:firstRowLastColumn="0" w:lastRowFirstColumn="0" w:lastRowLastColumn="0"/>
+              <w:rPr>
+                <w:lang w:eastAsia="en-GB"/>
+              </w:rPr>
+            </w:pPr>
+            <w:r>
+              <w:rPr>
+                <w:lang w:eastAsia="en-GB"/>
+              </w:rPr>
+              <w:t>Integer value of severity</w:t>
+            </w:r>
+            <w:r>
+              <w:rPr>
+                <w:lang w:eastAsia="en-GB"/>
+              </w:rPr>
+              <w:t>.</w:t>
+            </w:r>
+          </w:p>
+          <w:p>
+            <w:pPr>
+              <w:cnfStyle w:val="000000000000" w:firstRow="0" w:lastRow="0" w:firstColumn="0" w:lastColumn="0" w:oddVBand="0" w:evenVBand="0" w:oddHBand="0" w:evenHBand="0" w:firstRowFirstColumn="0" w:firstRowLastColumn="0" w:lastRowFirstColumn="0" w:lastRowLastColumn="0"/>
+              <w:rPr>
+                <w:lang w:eastAsia="en-GB"/>
+              </w:rPr>
+            </w:pPr>
+            <w:r>
+              <w:rPr>
+                <w:lang w:eastAsia="en-GB"/>
+              </w:rPr>
+              <w:t>(3, 2, 1).</w:t>
+            </w:r>
+          </w:p>
+        </w:tc>
+      </w:tr>
+      <w:tr>
+        <w:tc>
+          <w:tcPr>
+            <w:cnfStyle w:val="001000000000" w:firstRow="0" w:lastRow="0" w:firstColumn="1" w:lastColumn="0" w:oddVBand="0" w:evenVBand="0" w:oddHBand="0" w:evenHBand="0" w:firstRowFirstColumn="0" w:firstRowLastColumn="0" w:lastRowFirstColumn="0" w:lastRowLastColumn="0"/>
+            <w:tcW w:w="1271" w:type="dxa"/>
+          </w:tcPr>
+          <w:p>
+            <w:pPr>
+              <w:rPr>
+                <w:lang w:eastAsia="en-GB"/>
+              </w:rPr>
+            </w:pPr>
+            <w:r>
+              <w:rPr>
+                <w:lang w:eastAsia="en-GB"/>
+              </w:rPr>
+              <w:t>Severity Description</w:t>
+            </w:r>
+          </w:p>
+        </w:tc>
+        <w:tc>
+          <w:tcPr>
+            <w:tcW w:w="2878" w:type="dxa"/>
+          </w:tcPr>
+          <w:p>
+            <w:pPr>
+              <w:cnfStyle w:val="000000000000" w:firstRow="0" w:lastRow="0" w:firstColumn="0" w:lastColumn="0" w:oddVBand="0" w:evenVBand="0" w:oddHBand="0" w:evenHBand="0" w:firstRowFirstColumn="0" w:firstRowLastColumn="0" w:lastRowFirstColumn="0" w:lastRowLastColumn="0"/>
+              <w:rPr>
+                <w:lang w:eastAsia="en-GB"/>
+              </w:rPr>
+            </w:pPr>
+            <w:r>
+              <w:rPr>
+                <w:lang w:eastAsia="en-GB"/>
+              </w:rPr>
+              <w:t>Label of severity.</w:t>
+            </w:r>
+          </w:p>
+          <w:p>
+            <w:pPr>
+              <w:cnfStyle w:val="000000000000" w:firstRow="0" w:lastRow="0" w:firstColumn="0" w:lastColumn="0" w:oddVBand="0" w:evenVBand="0" w:oddHBand="0" w:evenHBand="0" w:firstRowFirstColumn="0" w:firstRowLastColumn="0" w:lastRowFirstColumn="0" w:lastRowLastColumn="0"/>
+              <w:rPr>
+                <w:lang w:eastAsia="en-GB"/>
+              </w:rPr>
+            </w:pPr>
+            <w:r>
+              <w:rPr>
+                <w:lang w:eastAsia="en-GB"/>
+              </w:rPr>
+              <w:t>(Slight, severe, fatal).</w:t>
+            </w:r>
+          </w:p>
+        </w:tc>
+      </w:tr>
+      <w:tr>
+        <w:tc>
+          <w:tcPr>
+            <w:cnfStyle w:val="001000000000" w:firstRow="0" w:lastRow="0" w:firstColumn="1" w:lastColumn="0" w:oddVBand="0" w:evenVBand="0" w:oddHBand="0" w:evenHBand="0" w:firstRowFirstColumn="0" w:firstRowLastColumn="0" w:lastRowFirstColumn="0" w:lastRowLastColumn="0"/>
+            <w:tcW w:w="1271" w:type="dxa"/>
+          </w:tcPr>
+          <w:p>
+            <w:pPr>
+              <w:rPr>
+                <w:lang w:eastAsia="en-GB"/>
+              </w:rPr>
+            </w:pPr>
+            <w:r>
+              <w:rPr>
+                <w:lang w:eastAsia="en-GB"/>
+              </w:rPr>
+              <w:t>Accident Type</w:t>
+            </w:r>
+          </w:p>
+        </w:tc>
+        <w:tc>
+          <w:tcPr>
+            <w:tcW w:w="2878" w:type="dxa"/>
+          </w:tcPr>
+          <w:p>
+            <w:pPr>
+              <w:cnfStyle w:val="000000000000" w:firstRow="0" w:lastRow="0" w:firstColumn="0" w:lastColumn="0" w:oddVBand="0" w:evenVBand="0" w:oddHBand="0" w:evenHBand="0" w:firstRowFirstColumn="0" w:firstRowLastColumn="0" w:lastRowFirstColumn="0" w:lastRowLastColumn="0"/>
+              <w:rPr>
+                <w:lang w:eastAsia="en-GB"/>
+              </w:rPr>
+            </w:pPr>
+            <w:r>
+              <w:rPr>
+                <w:lang w:eastAsia="en-GB"/>
+              </w:rPr>
+              <w:t>Accident code</w:t>
+            </w:r>
+            <w:r>
+              <w:rPr>
+                <w:lang w:eastAsia="en-GB"/>
+              </w:rPr>
+              <w:t>.</w:t>
+            </w:r>
+          </w:p>
+          <w:p>
+            <w:pPr>
+              <w:cnfStyle w:val="000000000000" w:firstRow="0" w:lastRow="0" w:firstColumn="0" w:lastColumn="0" w:oddVBand="0" w:evenVBand="0" w:oddHBand="0" w:evenHBand="0" w:firstRowFirstColumn="0" w:firstRowLastColumn="0" w:lastRowFirstColumn="0" w:lastRowLastColumn="0"/>
+              <w:rPr>
+                <w:lang w:eastAsia="en-GB"/>
+              </w:rPr>
+            </w:pPr>
+            <w:r>
+              <w:rPr>
+                <w:lang w:eastAsia="en-GB"/>
+              </w:rPr>
+              <w:t>(LC, A, HO</w:t>
+            </w:r>
+            <w:r>
+              <w:rPr>
+                <w:lang w:eastAsia="en-GB"/>
+              </w:rPr>
+              <w:t xml:space="preserve">, </w:t>
+            </w:r>
+            <w:r>
+              <w:rPr>
+                <w:lang w:eastAsia="en-GB"/>
+              </w:rPr>
+              <w:t>…)</w:t>
+            </w:r>
+          </w:p>
+        </w:tc>
+      </w:tr>
+      <w:tr>
+        <w:tc>
+          <w:tcPr>
+            <w:cnfStyle w:val="001000000000" w:firstRow="0" w:lastRow="0" w:firstColumn="1" w:lastColumn="0" w:oddVBand="0" w:evenVBand="0" w:oddHBand="0" w:evenHBand="0" w:firstRowFirstColumn="0" w:firstRowLastColumn="0" w:lastRowFirstColumn="0" w:lastRowLastColumn="0"/>
+            <w:tcW w:w="1271" w:type="dxa"/>
+          </w:tcPr>
+          <w:p>
+            <w:pPr>
+              <w:rPr>
+                <w:lang w:eastAsia="en-GB"/>
+              </w:rPr>
+            </w:pPr>
+            <w:r>
+              <w:rPr>
+                <w:lang w:eastAsia="en-GB"/>
+              </w:rPr>
+              <w:t>Accident Description</w:t>
+            </w:r>
+          </w:p>
+        </w:tc>
+        <w:tc>
+          <w:tcPr>
+            <w:tcW w:w="2878" w:type="dxa"/>
+          </w:tcPr>
+          <w:p>
+            <w:pPr>
+              <w:cnfStyle w:val="000000000000" w:firstRow="0" w:lastRow="0" w:firstColumn="0" w:lastColumn="0" w:oddVBand="0" w:evenVBand="0" w:oddHBand="0" w:evenHBand="0" w:firstRowFirstColumn="0" w:firstRowLastColumn="0" w:lastRowFirstColumn="0" w:lastRowLastColumn="0"/>
+              <w:rPr>
+                <w:lang w:eastAsia="en-GB"/>
+              </w:rPr>
+            </w:pPr>
+            <w:r>
+              <w:rPr>
+                <w:lang w:eastAsia="en-GB"/>
+              </w:rPr>
+              <w:t>Description of accident code.</w:t>
+            </w:r>
+          </w:p>
+          <w:p>
+            <w:pPr>
+              <w:cnfStyle w:val="000000000000" w:firstRow="0" w:lastRow="0" w:firstColumn="0" w:lastColumn="0" w:oddVBand="0" w:evenVBand="0" w:oddHBand="0" w:evenHBand="0" w:firstRowFirstColumn="0" w:firstRowLastColumn="0" w:lastRowFirstColumn="0" w:lastRowLastColumn="0"/>
+              <w:rPr>
+                <w:lang w:eastAsia="en-GB"/>
+              </w:rPr>
+            </w:pPr>
+            <w:r>
+              <w:rPr>
+                <w:lang w:eastAsia="en-GB"/>
+              </w:rPr>
+              <w:t xml:space="preserve">(Loss of Control, Adult pedestrian, </w:t>
+            </w:r>
+            <w:r>
+              <w:rPr>
+                <w:lang w:eastAsia="en-GB"/>
+              </w:rPr>
+              <w:t>Head On, …).</w:t>
+            </w:r>
+          </w:p>
+        </w:tc>
+      </w:tr>
+      <w:tr>
+        <w:tc>
+          <w:tcPr>
+            <w:cnfStyle w:val="001000000000" w:firstRow="0" w:lastRow="0" w:firstColumn="1" w:lastColumn="0" w:oddVBand="0" w:evenVBand="0" w:oddHBand="0" w:evenHBand="0" w:firstRowFirstColumn="0" w:firstRowLastColumn="0" w:lastRowFirstColumn="0" w:lastRowLastColumn="0"/>
+            <w:tcW w:w="1271" w:type="dxa"/>
+          </w:tcPr>
+          <w:p>
+            <w:pPr>
+              <w:rPr>
+                <w:lang w:eastAsia="en-GB"/>
+              </w:rPr>
+            </w:pPr>
+            <w:r>
+              <w:rPr>
+                <w:lang w:eastAsia="en-GB"/>
+              </w:rPr>
+              <w:t>Vehicles</w:t>
+            </w:r>
+          </w:p>
+        </w:tc>
+        <w:tc>
+          <w:tcPr>
+            <w:tcW w:w="2878" w:type="dxa"/>
+          </w:tcPr>
+          <w:p>
+            <w:pPr>
+              <w:cnfStyle w:val="000000000000" w:firstRow="0" w:lastRow="0" w:firstColumn="0" w:lastColumn="0" w:oddVBand="0" w:evenVBand="0" w:oddHBand="0" w:evenHBand="0" w:firstRowFirstColumn="0" w:firstRowLastColumn="0" w:lastRowFirstColumn="0" w:lastRowLastColumn="0"/>
+              <w:rPr>
+                <w:lang w:eastAsia="en-GB"/>
+              </w:rPr>
+            </w:pPr>
+            <w:r>
+              <w:rPr>
+                <w:lang w:eastAsia="en-GB"/>
+              </w:rPr>
+              <w:t>Number of vehicles involved.</w:t>
+            </w:r>
+          </w:p>
+        </w:tc>
+      </w:tr>
+      <w:tr>
+        <w:tc>
+          <w:tcPr>
+            <w:cnfStyle w:val="001000000000" w:firstRow="0" w:lastRow="0" w:firstColumn="1" w:lastColumn="0" w:oddVBand="0" w:evenVBand="0" w:oddHBand="0" w:evenHBand="0" w:firstRowFirstColumn="0" w:firstRowLastColumn="0" w:lastRowFirstColumn="0" w:lastRowLastColumn="0"/>
+            <w:tcW w:w="1271" w:type="dxa"/>
+          </w:tcPr>
+          <w:p>
+            <w:pPr>
+              <w:rPr>
+                <w:lang w:eastAsia="en-GB"/>
+              </w:rPr>
+            </w:pPr>
+            <w:r>
+              <w:rPr>
+                <w:lang w:eastAsia="en-GB"/>
+              </w:rPr>
+              <w:t>Casualties</w:t>
+            </w:r>
+          </w:p>
+        </w:tc>
+        <w:tc>
+          <w:tcPr>
+            <w:tcW w:w="2878" w:type="dxa"/>
+          </w:tcPr>
+          <w:p>
+            <w:pPr>
+              <w:cnfStyle w:val="000000000000" w:firstRow="0" w:lastRow="0" w:firstColumn="0" w:lastColumn="0" w:oddVBand="0" w:evenVBand="0" w:oddHBand="0" w:evenHBand="0" w:firstRowFirstColumn="0" w:firstRowLastColumn="0" w:lastRowFirstColumn="0" w:lastRowLastColumn="0"/>
+              <w:rPr>
+                <w:lang w:eastAsia="en-GB"/>
+              </w:rPr>
+            </w:pPr>
+            <w:r>
+              <w:rPr>
+                <w:lang w:eastAsia="en-GB"/>
+              </w:rPr>
+              <w:t>Number of casualties involved.</w:t>
+            </w:r>
+          </w:p>
+        </w:tc>
+      </w:tr>
+      <w:tr>
+        <w:tc>
+          <w:tcPr>
+            <w:cnfStyle w:val="001000000000" w:firstRow="0" w:lastRow="0" w:firstColumn="1" w:lastColumn="0" w:oddVBand="0" w:evenVBand="0" w:oddHBand="0" w:evenHBand="0" w:firstRowFirstColumn="0" w:firstRowLastColumn="0" w:lastRowFirstColumn="0" w:lastRowLastColumn="0"/>
+            <w:tcW w:w="1271" w:type="dxa"/>
+          </w:tcPr>
+          <w:p>
+            <w:pPr>
+              <w:rPr>
+                <w:lang w:eastAsia="en-GB"/>
+              </w:rPr>
+            </w:pPr>
+            <w:r>
+              <w:rPr>
+                <w:lang w:eastAsia="en-GB"/>
+              </w:rPr>
+              <w:t>Pedestrian</w:t>
+            </w:r>
+          </w:p>
+        </w:tc>
+        <w:tc>
+          <w:tcPr>
+            <w:tcW w:w="2878" w:type="dxa"/>
+          </w:tcPr>
+          <w:p>
+            <w:pPr>
+              <w:cnfStyle w:val="000000000000" w:firstRow="0" w:lastRow="0" w:firstColumn="0" w:lastColumn="0" w:oddVBand="0" w:evenVBand="0" w:oddHBand="0" w:evenHBand="0" w:firstRowFirstColumn="0" w:firstRowLastColumn="0" w:lastRowFirstColumn="0" w:lastRowLastColumn="0"/>
+              <w:rPr>
+                <w:lang w:eastAsia="en-GB"/>
+              </w:rPr>
+            </w:pPr>
+            <w:r>
+              <w:rPr>
+                <w:lang w:eastAsia="en-GB"/>
+              </w:rPr>
+              <w:t>Number of pedestrians involved.</w:t>
+            </w:r>
+          </w:p>
+        </w:tc>
+      </w:tr>
+      <w:tr>
+        <w:tc>
+          <w:tcPr>
+            <w:cnfStyle w:val="001000000000" w:firstRow="0" w:lastRow="0" w:firstColumn="1" w:lastColumn="0" w:oddVBand="0" w:evenVBand="0" w:oddHBand="0" w:evenHBand="0" w:firstRowFirstColumn="0" w:firstRowLastColumn="0" w:lastRowFirstColumn="0" w:lastRowLastColumn="0"/>
+            <w:tcW w:w="1271" w:type="dxa"/>
+          </w:tcPr>
+          <w:p>
+            <w:pPr>
+              <w:rPr>
+                <w:lang w:eastAsia="en-GB"/>
+              </w:rPr>
+            </w:pPr>
+            <w:r>
+              <w:rPr>
+                <w:lang w:eastAsia="en-GB"/>
+              </w:rPr>
+              <w:t>Cycles</w:t>
+            </w:r>
+          </w:p>
+        </w:tc>
+        <w:tc>
+          <w:tcPr>
+            <w:tcW w:w="2878" w:type="dxa"/>
+          </w:tcPr>
+          <w:p>
+            <w:pPr>
+              <w:cnfStyle w:val="000000000000" w:firstRow="0" w:lastRow="0" w:firstColumn="0" w:lastColumn="0" w:oddVBand="0" w:evenVBand="0" w:oddHBand="0" w:evenHBand="0" w:firstRowFirstColumn="0" w:firstRowLastColumn="0" w:lastRowFirstColumn="0" w:lastRowLastColumn="0"/>
+              <w:rPr>
+                <w:lang w:eastAsia="en-GB"/>
+              </w:rPr>
+            </w:pPr>
+            <w:r>
+              <w:rPr>
+                <w:lang w:eastAsia="en-GB"/>
+              </w:rPr>
+              <w:t>Number of cycles involved.</w:t>
+            </w:r>
+          </w:p>
+        </w:tc>
+      </w:tr>
+      <w:tr>
+        <w:tc>
+          <w:tcPr>
+            <w:cnfStyle w:val="001000000000" w:firstRow="0" w:lastRow="0" w:firstColumn="1" w:lastColumn="0" w:oddVBand="0" w:evenVBand="0" w:oddHBand="0" w:evenHBand="0" w:firstRowFirstColumn="0" w:firstRowLastColumn="0" w:lastRowFirstColumn="0" w:lastRowLastColumn="0"/>
+            <w:tcW w:w="1271" w:type="dxa"/>
+          </w:tcPr>
+          <w:p>
+            <w:pPr>
+              <w:rPr>
+                <w:lang w:eastAsia="en-GB"/>
+              </w:rPr>
+            </w:pPr>
+            <w:proofErr w:type="spellStart"/>
+            <w:r>
+              <w:rPr>
+                <w:lang w:eastAsia="en-GB"/>
+              </w:rPr>
+              <w:t>MCycles</w:t>
+            </w:r>
+            <w:proofErr w:type="spellEnd"/>
+          </w:p>
+        </w:tc>
+        <w:tc>
+          <w:tcPr>
+            <w:tcW w:w="2878" w:type="dxa"/>
+          </w:tcPr>
+          <w:p>
+            <w:pPr>
+              <w:cnfStyle w:val="000000000000" w:firstRow="0" w:lastRow="0" w:firstColumn="0" w:lastColumn="0" w:oddVBand="0" w:evenVBand="0" w:oddHBand="0" w:evenHBand="0" w:firstRowFirstColumn="0" w:firstRowLastColumn="0" w:lastRowFirstColumn="0" w:lastRowLastColumn="0"/>
+              <w:rPr>
+                <w:lang w:eastAsia="en-GB"/>
+              </w:rPr>
+            </w:pPr>
+            <w:r>
+              <w:rPr>
+                <w:lang w:eastAsia="en-GB"/>
+              </w:rPr>
+              <w:t>Number of motorcycles involved.</w:t>
+            </w:r>
+          </w:p>
+        </w:tc>
+      </w:tr>
+      <w:tr>
+        <w:tc>
+          <w:tcPr>
+            <w:cnfStyle w:val="001000000000" w:firstRow="0" w:lastRow="0" w:firstColumn="1" w:lastColumn="0" w:oddVBand="0" w:evenVBand="0" w:oddHBand="0" w:evenHBand="0" w:firstRowFirstColumn="0" w:firstRowLastColumn="0" w:lastRowFirstColumn="0" w:lastRowLastColumn="0"/>
+            <w:tcW w:w="1271" w:type="dxa"/>
+          </w:tcPr>
+          <w:p>
+            <w:pPr>
+              <w:rPr>
+                <w:lang w:eastAsia="en-GB"/>
+              </w:rPr>
+            </w:pPr>
+            <w:r>
+              <w:rPr>
+                <w:lang w:eastAsia="en-GB"/>
+              </w:rPr>
+              <w:t>Children</w:t>
+            </w:r>
+          </w:p>
+        </w:tc>
+        <w:tc>
+          <w:tcPr>
+            <w:tcW w:w="2878" w:type="dxa"/>
+          </w:tcPr>
+          <w:p>
+            <w:pPr>
+              <w:cnfStyle w:val="000000000000" w:firstRow="0" w:lastRow="0" w:firstColumn="0" w:lastColumn="0" w:oddVBand="0" w:evenVBand="0" w:oddHBand="0" w:evenHBand="0" w:firstRowFirstColumn="0" w:firstRowLastColumn="0" w:lastRowFirstColumn="0" w:lastRowLastColumn="0"/>
+              <w:rPr>
+                <w:lang w:eastAsia="en-GB"/>
+              </w:rPr>
+            </w:pPr>
+            <w:r>
+              <w:rPr>
+                <w:lang w:eastAsia="en-GB"/>
+              </w:rPr>
+              <w:t>Number of children involved.</w:t>
+            </w:r>
+          </w:p>
+        </w:tc>
+      </w:tr>
+      <w:tr>
+        <w:tc>
+          <w:tcPr>
+            <w:cnfStyle w:val="001000000000" w:firstRow="0" w:lastRow="0" w:firstColumn="1" w:lastColumn="0" w:oddVBand="0" w:evenVBand="0" w:oddHBand="0" w:evenHBand="0" w:firstRowFirstColumn="0" w:firstRowLastColumn="0" w:lastRowFirstColumn="0" w:lastRowLastColumn="0"/>
+            <w:tcW w:w="1271" w:type="dxa"/>
+          </w:tcPr>
+          <w:p>
+            <w:pPr>
+              <w:rPr>
+                <w:lang w:eastAsia="en-GB"/>
+              </w:rPr>
+            </w:pPr>
+            <w:r>
+              <w:rPr>
+                <w:lang w:eastAsia="en-GB"/>
+              </w:rPr>
+              <w:t>OAPs</w:t>
+            </w:r>
+          </w:p>
+        </w:tc>
+        <w:tc>
+          <w:tcPr>
+            <w:tcW w:w="2878" w:type="dxa"/>
+          </w:tcPr>
+          <w:p>
+            <w:pPr>
+              <w:cnfStyle w:val="000000000000" w:firstRow="0" w:lastRow="0" w:firstColumn="0" w:lastColumn="0" w:oddVBand="0" w:evenVBand="0" w:oddHBand="0" w:evenHBand="0" w:firstRowFirstColumn="0" w:firstRowLastColumn="0" w:lastRowFirstColumn="0" w:lastRowLastColumn="0"/>
+              <w:rPr>
+                <w:lang w:eastAsia="en-GB"/>
+              </w:rPr>
+            </w:pPr>
+            <w:r>
+              <w:rPr>
+                <w:lang w:eastAsia="en-GB"/>
+              </w:rPr>
+              <w:t>Number of OAPs involved.</w:t>
+            </w:r>
+          </w:p>
+        </w:tc>
+      </w:tr>
+      <w:tr>
+        <w:tc>
+          <w:tcPr>
+            <w:cnfStyle w:val="001000000000" w:firstRow="0" w:lastRow="0" w:firstColumn="1" w:lastColumn="0" w:oddVBand="0" w:evenVBand="0" w:oddHBand="0" w:evenHBand="0" w:firstRowFirstColumn="0" w:firstRowLastColumn="0" w:lastRowFirstColumn="0" w:lastRowLastColumn="0"/>
+            <w:tcW w:w="1271" w:type="dxa"/>
+          </w:tcPr>
+          <w:p>
+            <w:pPr>
+              <w:rPr>
+                <w:lang w:eastAsia="en-GB"/>
+              </w:rPr>
+            </w:pPr>
+            <w:r>
+              <w:rPr>
+                <w:lang w:eastAsia="en-GB"/>
+              </w:rPr>
+              <w:t>X</w:t>
+            </w:r>
+          </w:p>
+        </w:tc>
+        <w:tc>
+          <w:tcPr>
+            <w:tcW w:w="2878" w:type="dxa"/>
+          </w:tcPr>
+          <w:p>
+            <w:pPr>
+              <w:cnfStyle w:val="000000000000" w:firstRow="0" w:lastRow="0" w:firstColumn="0" w:lastColumn="0" w:oddVBand="0" w:evenVBand="0" w:oddHBand="0" w:evenHBand="0" w:firstRowFirstColumn="0" w:firstRowLastColumn="0" w:lastRowFirstColumn="0" w:lastRowLastColumn="0"/>
+              <w:rPr>
+                <w:lang w:eastAsia="en-GB"/>
+              </w:rPr>
+            </w:pPr>
+            <w:r>
+              <w:rPr>
+                <w:lang w:eastAsia="en-GB"/>
+              </w:rPr>
+              <w:t xml:space="preserve">X </w:t>
+            </w:r>
+            <w:r>
+              <w:rPr>
+                <w:lang w:eastAsia="en-GB"/>
+              </w:rPr>
+              <w:t>coordinates of location.</w:t>
+            </w:r>
+          </w:p>
+        </w:tc>
+      </w:tr>
+      <w:tr>
+        <w:tc>
+          <w:tcPr>
+            <w:cnfStyle w:val="001000000000" w:firstRow="0" w:lastRow="0" w:firstColumn="1" w:lastColumn="0" w:oddVBand="0" w:evenVBand="0" w:oddHBand="0" w:evenHBand="0" w:firstRowFirstColumn="0" w:firstRowLastColumn="0" w:lastRowFirstColumn="0" w:lastRowLastColumn="0"/>
+            <w:tcW w:w="1271" w:type="dxa"/>
+          </w:tcPr>
+          <w:p>
+            <w:pPr>
+              <w:rPr>
+                <w:lang w:eastAsia="en-GB"/>
+              </w:rPr>
+            </w:pPr>
+            <w:r>
+              <w:rPr>
+                <w:lang w:eastAsia="en-GB"/>
+              </w:rPr>
+              <w:t>Y</w:t>
+            </w:r>
+          </w:p>
+        </w:tc>
+        <w:tc>
+          <w:tcPr>
+            <w:tcW w:w="2878" w:type="dxa"/>
+          </w:tcPr>
+          <w:p>
+            <w:pPr>
+              <w:cnfStyle w:val="000000000000" w:firstRow="0" w:lastRow="0" w:firstColumn="0" w:lastColumn="0" w:oddVBand="0" w:evenVBand="0" w:oddHBand="0" w:evenHBand="0" w:firstRowFirstColumn="0" w:firstRowLastColumn="0" w:lastRowFirstColumn="0" w:lastRowLastColumn="0"/>
+              <w:rPr>
+                <w:lang w:eastAsia="en-GB"/>
+              </w:rPr>
+            </w:pPr>
+            <w:r>
+              <w:rPr>
+                <w:lang w:eastAsia="en-GB"/>
+              </w:rPr>
+              <w:t>Y coordinates of location.</w:t>
+            </w:r>
+          </w:p>
+        </w:tc>
+      </w:tr>
+      <w:tr>
+        <w:tc>
+          <w:tcPr>
+            <w:cnfStyle w:val="001000000000" w:firstRow="0" w:lastRow="0" w:firstColumn="1" w:lastColumn="0" w:oddVBand="0" w:evenVBand="0" w:oddHBand="0" w:evenHBand="0" w:firstRowFirstColumn="0" w:firstRowLastColumn="0" w:lastRowFirstColumn="0" w:lastRowLastColumn="0"/>
+            <w:tcW w:w="1271" w:type="dxa"/>
+          </w:tcPr>
+          <w:p>
+            <w:pPr>
+              <w:rPr>
+                <w:lang w:eastAsia="en-GB"/>
+              </w:rPr>
+            </w:pPr>
+            <w:r>
+              <w:rPr>
+                <w:lang w:eastAsia="en-GB"/>
+              </w:rPr>
+              <w:t>Render</w:t>
+            </w:r>
+          </w:p>
+        </w:tc>
+        <w:tc>
+          <w:tcPr>
+            <w:tcW w:w="2878" w:type="dxa"/>
+          </w:tcPr>
+          <w:p>
+            <w:pPr>
+              <w:cnfStyle w:val="000000000000" w:firstRow="0" w:lastRow="0" w:firstColumn="0" w:lastColumn="0" w:oddVBand="0" w:evenVBand="0" w:oddHBand="0" w:evenHBand="0" w:firstRowFirstColumn="0" w:firstRowLastColumn="0" w:lastRowFirstColumn="0" w:lastRowLastColumn="0"/>
+              <w:rPr>
+                <w:lang w:eastAsia="en-GB"/>
+              </w:rPr>
+            </w:pPr>
+            <w:r>
+              <w:rPr>
+                <w:lang w:eastAsia="en-GB"/>
+              </w:rPr>
+              <w:t>Main cause of accident</w:t>
+            </w:r>
+            <w:r>
+              <w:rPr>
+                <w:lang w:eastAsia="en-GB"/>
+              </w:rPr>
+              <w:t>.</w:t>
+            </w:r>
+          </w:p>
+          <w:p>
+            <w:pPr>
+              <w:cnfStyle w:val="000000000000" w:firstRow="0" w:lastRow="0" w:firstColumn="0" w:lastColumn="0" w:oddVBand="0" w:evenVBand="0" w:oddHBand="0" w:evenHBand="0" w:firstRowFirstColumn="0" w:firstRowLastColumn="0" w:lastRowFirstColumn="0" w:lastRowLastColumn="0"/>
+              <w:rPr>
+                <w:lang w:eastAsia="en-GB"/>
+              </w:rPr>
+            </w:pPr>
+            <w:r>
+              <w:rPr>
+                <w:lang w:eastAsia="en-GB"/>
+              </w:rPr>
+              <w:t>(Cars, Cyc, A</w:t>
+            </w:r>
+            <w:r>
+              <w:rPr>
+                <w:lang w:eastAsia="en-GB"/>
+              </w:rPr>
+              <w:t>, …</w:t>
+            </w:r>
+            <w:r>
+              <w:rPr>
+                <w:lang w:eastAsia="en-GB"/>
+              </w:rPr>
+              <w:t>)</w:t>
+            </w:r>
+          </w:p>
+          <w:p>
+            <w:pPr>
+              <w:cnfStyle w:val="000000000000" w:firstRow="0" w:lastRow="0" w:firstColumn="0" w:lastColumn="0" w:oddVBand="0" w:evenVBand="0" w:oddHBand="0" w:evenHBand="0" w:firstRowFirstColumn="0" w:firstRowLastColumn="0" w:lastRowFirstColumn="0" w:lastRowLastColumn="0"/>
+              <w:rPr>
+                <w:lang w:eastAsia="en-GB"/>
+              </w:rPr>
+            </w:pPr>
+            <w:r>
+              <w:rPr>
+                <w:lang w:eastAsia="en-GB"/>
+              </w:rPr>
+              <w:t>{Cars, Cycles, Adult pedestrian, …}</w:t>
+            </w:r>
+          </w:p>
+          <w:p>
+            <w:pPr>
+              <w:cnfStyle w:val="000000000000" w:firstRow="0" w:lastRow="0" w:firstColumn="0" w:lastColumn="0" w:oddVBand="0" w:evenVBand="0" w:oddHBand="0" w:evenHBand="0" w:firstRowFirstColumn="0" w:firstRowLastColumn="0" w:lastRowFirstColumn="0" w:lastRowLastColumn="0"/>
+              <w:rPr>
+                <w:lang w:eastAsia="en-GB"/>
+              </w:rPr>
+            </w:pPr>
+            <w:r>
+              <w:rPr>
+                <w:lang w:eastAsia="en-GB"/>
+              </w:rPr>
+              <w:t xml:space="preserve">e.g. </w:t>
+            </w:r>
+            <w:r>
+              <w:rPr>
+                <w:lang w:eastAsia="en-GB"/>
+              </w:rPr>
+              <w:t>Many different accident types can be attributed to ‘Cars’.</w:t>
+            </w:r>
+          </w:p>
+        </w:tc>
+      </w:tr>
+    </w:tbl>
     <w:p>
       <w:pPr>
         <w:rPr>
@@ -270,7 +1170,122 @@
         <w:rPr>
           <w:lang w:eastAsia="en-GB"/>
         </w:rPr>
+        <w:t>Methodology</w:t>
+      </w:r>
+    </w:p>
+    <w:p>
+      <w:pPr>
+        <w:rPr>
+          <w:lang w:eastAsia="en-GB"/>
+        </w:rPr>
+      </w:pPr>
+    </w:p>
+    <w:p>
+      <w:pPr>
+        <w:pStyle w:val="Heading1"/>
+        <w:rPr>
+          <w:lang w:eastAsia="en-GB"/>
+        </w:rPr>
+      </w:pPr>
+      <w:r>
+        <w:rPr>
+          <w:lang w:eastAsia="en-GB"/>
+        </w:rPr>
         <w:t>Evaluation</w:t>
+      </w:r>
+    </w:p>
+    <w:p>
+      <w:pPr>
+        <w:rPr>
+          <w:lang w:eastAsia="en-GB"/>
+        </w:rPr>
+      </w:pPr>
+    </w:p>
+    <w:p>
+      <w:pPr>
+        <w:pStyle w:val="Heading1"/>
+        <w:rPr>
+          <w:lang w:eastAsia="en-GB"/>
+        </w:rPr>
+      </w:pPr>
+      <w:r>
+        <w:rPr>
+          <w:lang w:eastAsia="en-GB"/>
+        </w:rPr>
+        <w:t>References</w:t>
+      </w:r>
+    </w:p>
+    <w:p>
+      <w:pPr>
+        <w:rPr>
+          <w:lang w:eastAsia="en-GB"/>
+        </w:rPr>
+      </w:pPr>
+      <w:r>
+        <w:rPr>
+          <w:lang w:eastAsia="en-GB"/>
+        </w:rPr>
+        <w:t>Open Data Bristol</w:t>
+      </w:r>
+      <w:r>
+        <w:rPr>
+          <w:lang w:eastAsia="en-GB"/>
+        </w:rPr>
+        <w:t xml:space="preserve"> (20</w:t>
+      </w:r>
+      <w:r>
+        <w:rPr>
+          <w:lang w:eastAsia="en-GB"/>
+        </w:rPr>
+        <w:t>17</w:t>
+      </w:r>
+      <w:r>
+        <w:rPr>
+          <w:lang w:eastAsia="en-GB"/>
+        </w:rPr>
+        <w:t xml:space="preserve">) </w:t>
+      </w:r>
+      <w:r>
+        <w:rPr>
+          <w:lang w:eastAsia="en-GB"/>
+        </w:rPr>
+        <w:t>Traffic Accidents</w:t>
+      </w:r>
+      <w:r>
+        <w:rPr>
+          <w:lang w:eastAsia="en-GB"/>
+        </w:rPr>
+        <w:t xml:space="preserve">. Available from: </w:t>
+      </w:r>
+      <w:r>
+        <w:rPr>
+          <w:lang w:eastAsia="en-GB"/>
+        </w:rPr>
+        <w:t>https://opendata.bristol.gov.uk/datasets/bcc::traffic-accidents-1/about</w:t>
+      </w:r>
+      <w:r>
+        <w:rPr>
+          <w:lang w:eastAsia="en-GB"/>
+        </w:rPr>
+        <w:t xml:space="preserve"> </w:t>
+      </w:r>
+      <w:r>
+        <w:rPr>
+          <w:lang w:eastAsia="en-GB"/>
+        </w:rPr>
+        <w:t xml:space="preserve">[Accessed </w:t>
+      </w:r>
+      <w:r>
+        <w:rPr>
+          <w:lang w:eastAsia="en-GB"/>
+        </w:rPr>
+        <w:t>05/03</w:t>
+      </w:r>
+      <w:r>
+        <w:rPr>
+          <w:lang w:eastAsia="en-GB"/>
+        </w:rPr>
+        <w:t>/2024].</w:t>
       </w:r>
     </w:p>
     <w:p>
@@ -691,6 +1706,10 @@
   <w:style w:type="paragraph" w:default="1" w:styleId="Normal">
     <w:name w:val="Normal"/>
     <w:qFormat/>
+    <w:rsid w:val="005E7EC3"/>
+    <w:rPr>
+      <w:sz w:val="20"/>
+    </w:rPr>
   </w:style>
   <w:style w:type="paragraph" w:styleId="Heading1">
     <w:name w:val="heading 1"/>
@@ -699,7 +1718,7 @@
     <w:link w:val="Heading1Char"/>
     <w:uiPriority w:val="9"/>
     <w:qFormat/>
-    <w:rsid w:val="001C1C03"/>
+    <w:rsid w:val="005E7EC3"/>
     <w:pPr>
       <w:keepNext/>
       <w:keepLines/>
@@ -709,7 +1728,7 @@
     <w:rPr>
       <w:rFonts w:asciiTheme="majorHAnsi" w:eastAsiaTheme="majorEastAsia" w:hAnsiTheme="majorHAnsi" w:cstheme="majorBidi"/>
       <w:color w:val="0F4761" w:themeColor="accent1" w:themeShade="BF"/>
-      <w:sz w:val="40"/>
+      <w:sz w:val="28"/>
       <w:szCs w:val="40"/>
     </w:rPr>
   </w:style>
@@ -922,11 +1941,11 @@
     <w:basedOn w:val="DefaultParagraphFont"/>
     <w:link w:val="Heading1"/>
     <w:uiPriority w:val="9"/>
-    <w:rsid w:val="001C1C03"/>
+    <w:rsid w:val="005E7EC3"/>
     <w:rPr>
       <w:rFonts w:asciiTheme="majorHAnsi" w:eastAsiaTheme="majorEastAsia" w:hAnsiTheme="majorHAnsi" w:cstheme="majorBidi"/>
       <w:color w:val="0F4761" w:themeColor="accent1" w:themeShade="BF"/>
-      <w:sz w:val="40"/>
+      <w:sz w:val="28"/>
       <w:szCs w:val="40"/>
     </w:rPr>
   </w:style>
@@ -1205,6 +2224,82 @@
       <w:color w:val="0F4761" w:themeColor="accent1" w:themeShade="BF"/>
       <w:spacing w:val="5"/>
     </w:rPr>
+  </w:style>
+  <w:style w:type="table" w:styleId="TableGrid">
+    <w:name w:val="Table Grid"/>
+    <w:basedOn w:val="TableNormal"/>
+    <w:uiPriority w:val="39"/>
+    <w:rsid w:val="00DB2B88"/>
+    <w:pPr>
+      <w:spacing w:after="0" w:line="240" w:lineRule="auto"/>
+    </w:pPr>
+    <w:tblPr>
+      <w:tblBorders>
+        <w:top w:val="single" w:sz="4" w:space="0" w:color="auto"/>
+        <w:left w:val="single" w:sz="4" w:space="0" w:color="auto"/>
+        <w:bottom w:val="single" w:sz="4" w:space="0" w:color="auto"/>
+        <w:right w:val="single" w:sz="4" w:space="0" w:color="auto"/>
+        <w:insideH w:val="single" w:sz="4" w:space="0" w:color="auto"/>
+        <w:insideV w:val="single" w:sz="4" w:space="0" w:color="auto"/>
+      </w:tblBorders>
+    </w:tblPr>
+  </w:style>
+  <w:style w:type="table" w:styleId="GridTable1Light">
+    <w:name w:val="Grid Table 1 Light"/>
+    <w:basedOn w:val="TableNormal"/>
+    <w:uiPriority w:val="46"/>
+    <w:rsid w:val="00C70AE1"/>
+    <w:pPr>
+      <w:spacing w:after="0" w:line="240" w:lineRule="auto"/>
+    </w:pPr>
+    <w:tblPr>
+      <w:tblStyleRowBandSize w:val="1"/>
+      <w:tblStyleColBandSize w:val="1"/>
+      <w:tblBorders>
+        <w:top w:val="single" w:sz="4" w:space="0" w:color="999999" w:themeColor="text1" w:themeTint="66"/>
+        <w:left w:val="single" w:sz="4" w:space="0" w:color="999999" w:themeColor="text1" w:themeTint="66"/>
+        <w:bottom w:val="single" w:sz="4" w:space="0" w:color="999999" w:themeColor="text1" w:themeTint="66"/>
+        <w:right w:val="single" w:sz="4" w:space="0" w:color="999999" w:themeColor="text1" w:themeTint="66"/>
+        <w:insideH w:val="single" w:sz="4" w:space="0" w:color="999999" w:themeColor="text1" w:themeTint="66"/>
+        <w:insideV w:val="single" w:sz="4" w:space="0" w:color="999999" w:themeColor="text1" w:themeTint="66"/>
+      </w:tblBorders>
+    </w:tblPr>
+    <w:tblStylePr w:type="firstRow">
+      <w:rPr>
+        <w:b/>
+        <w:bCs/>
+      </w:rPr>
+      <w:tblPr/>
+      <w:tcPr>
+        <w:tcBorders>
+          <w:bottom w:val="single" w:sz="12" w:space="0" w:color="666666" w:themeColor="text1" w:themeTint="99"/>
+        </w:tcBorders>
+      </w:tcPr>
+    </w:tblStylePr>
+    <w:tblStylePr w:type="lastRow">
+      <w:rPr>
+        <w:b/>
+        <w:bCs/>
+      </w:rPr>
+      <w:tblPr/>
+      <w:tcPr>
+        <w:tcBorders>
+          <w:top w:val="double" w:sz="2" w:space="0" w:color="666666" w:themeColor="text1" w:themeTint="99"/>
+        </w:tcBorders>
+      </w:tcPr>
+    </w:tblStylePr>
+    <w:tblStylePr w:type="firstCol">
+      <w:rPr>
+        <w:b/>
+        <w:bCs/>
+      </w:rPr>
+    </w:tblStylePr>
+    <w:tblStylePr w:type="lastCol">
+      <w:rPr>
+        <w:b/>
+        <w:bCs/>
+      </w:rPr>
+    </w:tblStylePr>
   </w:style>
 </w:styles>
 </file>

</xml_diff>

<commit_message>
adding to evaluation, feel free to change
</commit_message>
<xml_diff>
--- a/groupProposal.docx
+++ b/groupProposal.docx
@@ -885,12 +885,14 @@
                 <w:lang w:eastAsia="en-GB"/>
               </w:rPr>
             </w:pPr>
+            <w:proofErr w:type="spellStart"/>
             <w:r>
               <w:rPr>
                 <w:lang w:eastAsia="en-GB"/>
               </w:rPr>
               <w:t>MCycles</w:t>
             </w:r>
+            <w:proofErr w:type="spellEnd"/>
           </w:p>
         </w:tc>
         <w:tc>
@@ -1390,6 +1392,72 @@
           <w:lang w:eastAsia="en-GB"/>
         </w:rPr>
       </w:pPr>
+      <w:r>
+        <w:rPr>
+          <w:lang w:eastAsia="en-GB"/>
+        </w:rPr>
+        <w:t xml:space="preserve">We will present our findings using </w:t>
+      </w:r>
+      <w:r>
+        <w:rPr>
+          <w:lang w:eastAsia="en-GB"/>
+        </w:rPr>
+        <w:t>both visual and numerical data. Examples include</w:t>
+      </w:r>
+      <w:r>
+        <w:rPr>
+          <w:lang w:eastAsia="en-GB"/>
+        </w:rPr>
+        <w:t xml:space="preserve"> 2D and 3D graphs</w:t>
+      </w:r>
+      <w:r>
+        <w:rPr>
+          <w:lang w:eastAsia="en-GB"/>
+        </w:rPr>
+        <w:t xml:space="preserve">, as well as numerical statistics presented in clear tables. We will also evaluate the effectiveness of our </w:t>
+      </w:r>
+      <w:r>
+        <w:rPr>
+          <w:lang w:eastAsia="en-GB"/>
+        </w:rPr>
+        <w:t xml:space="preserve">algorithms by analysing the accuracy and precision of the results. This will </w:t>
+      </w:r>
+      <w:r>
+        <w:rPr>
+          <w:lang w:eastAsia="en-GB"/>
+        </w:rPr>
+        <w:t xml:space="preserve">involve considering the likes </w:t>
+      </w:r>
+      <w:r>
+        <w:rPr>
+          <w:lang w:eastAsia="en-GB"/>
+        </w:rPr>
+        <w:t>of classification error</w:t>
+      </w:r>
+      <w:r>
+        <w:rPr>
+          <w:lang w:eastAsia="en-GB"/>
+        </w:rPr>
+        <w:t>, and how well the algorithm performs on new datasets</w:t>
+      </w:r>
+      <w:r>
+        <w:rPr>
+          <w:lang w:eastAsia="en-GB"/>
+        </w:rPr>
+        <w:t xml:space="preserve"> (robustness)</w:t>
+      </w:r>
+      <w:r>
+        <w:rPr>
+          <w:lang w:eastAsia="en-GB"/>
+        </w:rPr>
+        <w:t>. This is essential for</w:t>
+      </w:r>
+      <w:r>
+        <w:rPr>
+          <w:lang w:eastAsia="en-GB"/>
+        </w:rPr>
+        <w:t xml:space="preserve"> proving a successful machine learning solution.</w:t>
+      </w:r>
     </w:p>
     <w:p>
       <w:pPr>
@@ -1402,6 +1470,7 @@
         <w:rPr>
           <w:lang w:eastAsia="en-GB"/>
         </w:rPr>
+        <w:lastRenderedPageBreak/>
         <w:t>References</w:t>
       </w:r>
     </w:p>

</xml_diff>

<commit_message>
slight revisions to proposal
</commit_message>
<xml_diff>
--- a/groupProposal.docx
+++ b/groupProposal.docx
@@ -190,7 +190,31 @@
         <w:rPr>
           <w:lang w:eastAsia="en-GB"/>
         </w:rPr>
-        <w:t>This is an interesting topic to cover as we could be able to use machine learning to highlight reoccurring features of accidents. Understanding these features could provide insight into common circumstances under which accidents occur. Using this information, research could be done into reducing the relevant risk factors, and drivers could also be advised on when to avoid the roads if possible.</w:t>
+        <w:t>This is an interesting topic to cover as we could be able to use machine learning to highlight reoccurring features of accidents</w:t>
+      </w:r>
+      <w:r>
+        <w:rPr>
+          <w:lang w:eastAsia="en-GB"/>
+        </w:rPr>
+        <w:t>,</w:t>
+      </w:r>
+      <w:r>
+        <w:rPr>
+          <w:lang w:eastAsia="en-GB"/>
+        </w:rPr>
+        <w:t xml:space="preserve"> and to</w:t>
+      </w:r>
+      <w:r>
+        <w:rPr>
+          <w:lang w:eastAsia="en-GB"/>
+        </w:rPr>
+        <w:t xml:space="preserve"> u</w:t>
+      </w:r>
+      <w:r>
+        <w:rPr>
+          <w:lang w:eastAsia="en-GB"/>
+        </w:rPr>
+        <w:t>nderstand common circumstances under which accidents occur. Using this information, research could be done into reducing the relevant risk factors, and drivers could also be advised on when to avoid the roads if possible.</w:t>
       </w:r>
       <w:r>
         <w:rPr>
@@ -284,6 +308,18 @@
           <w:lang w:eastAsia="en-GB"/>
         </w:rPr>
         <w:t xml:space="preserve">. </w:t>
+      </w:r>
+      <w:r>
+        <w:rPr>
+          <w:lang w:eastAsia="en-GB"/>
+        </w:rPr>
+        <w:t>We chose to use this dataset as it provides a comprehensive selection of fields</w:t>
+      </w:r>
+      <w:r>
+        <w:rPr>
+          <w:lang w:eastAsia="en-GB"/>
+        </w:rPr>
+        <w:t>, with plenty of opportunity for classification.</w:t>
       </w:r>
       <w:r>
         <w:rPr>
@@ -1321,7 +1357,7 @@
         <w:rPr>
           <w:lang w:eastAsia="en-GB"/>
         </w:rPr>
-        <w:t>).</w:t>
+        <w:t>.</w:t>
       </w:r>
       <w:r>
         <w:rPr>
@@ -1408,7 +1444,19 @@
         <w:rPr>
           <w:lang w:eastAsia="en-GB"/>
         </w:rPr>
-        <w:t xml:space="preserve"> 2D and 3D graphs</w:t>
+        <w:t xml:space="preserve"> </w:t>
+      </w:r>
+      <w:r>
+        <w:rPr>
+          <w:lang w:eastAsia="en-GB"/>
+        </w:rPr>
+        <w:t xml:space="preserve">classified </w:t>
+      </w:r>
+      <w:r>
+        <w:rPr>
+          <w:lang w:eastAsia="en-GB"/>
+        </w:rPr>
+        <w:t>scatter graphs and bar charts</w:t>
       </w:r>
       <w:r>
         <w:rPr>
@@ -1420,43 +1468,49 @@
         <w:rPr>
           <w:lang w:eastAsia="en-GB"/>
         </w:rPr>
-        <w:t xml:space="preserve">algorithms by analysing the accuracy and precision of the results. This will </w:t>
-      </w:r>
-      <w:r>
-        <w:rPr>
-          <w:lang w:eastAsia="en-GB"/>
-        </w:rPr>
-        <w:t xml:space="preserve">involve considering the likes </w:t>
-      </w:r>
-      <w:r>
-        <w:rPr>
-          <w:lang w:eastAsia="en-GB"/>
-        </w:rPr>
-        <w:t>of classification error</w:t>
-      </w:r>
-      <w:r>
-        <w:rPr>
-          <w:lang w:eastAsia="en-GB"/>
-        </w:rPr>
-        <w:t>, and how well the algorithm performs on new datasets</w:t>
-      </w:r>
-      <w:r>
-        <w:rPr>
-          <w:lang w:eastAsia="en-GB"/>
-        </w:rPr>
-        <w:t xml:space="preserve"> (robustness)</w:t>
-      </w:r>
-      <w:r>
-        <w:rPr>
-          <w:lang w:eastAsia="en-GB"/>
-        </w:rPr>
-        <w:t>. This is essential for</w:t>
-      </w:r>
-      <w:r>
-        <w:rPr>
-          <w:lang w:eastAsia="en-GB"/>
-        </w:rPr>
-        <w:t xml:space="preserve"> proving a successful machine learning solution.</w:t>
+        <w:t xml:space="preserve">algorithms by analysing the accuracy and precision of the results. </w:t>
+      </w:r>
+      <w:r>
+        <w:rPr>
+          <w:lang w:eastAsia="en-GB"/>
+        </w:rPr>
+        <w:t xml:space="preserve">We will use the likes of cross validation </w:t>
+      </w:r>
+      <w:r>
+        <w:rPr>
+          <w:lang w:eastAsia="en-GB"/>
+        </w:rPr>
+        <w:t>to obta</w:t>
+      </w:r>
+      <w:r>
+        <w:rPr>
+          <w:lang w:eastAsia="en-GB"/>
+        </w:rPr>
+        <w:t>in the accuracy and precision of our models.</w:t>
+      </w:r>
+      <w:r>
+        <w:rPr>
+          <w:lang w:eastAsia="en-GB"/>
+        </w:rPr>
+        <w:t xml:space="preserve"> </w:t>
+      </w:r>
+      <w:r>
+        <w:rPr>
+          <w:lang w:eastAsia="en-GB"/>
+        </w:rPr>
+        <w:t xml:space="preserve">These metrics will prove the </w:t>
+      </w:r>
+      <w:r>
+        <w:rPr>
+          <w:lang w:eastAsia="en-GB"/>
+        </w:rPr>
+        <w:t>performance and robustness of our algorithms</w:t>
+      </w:r>
+      <w:r>
+        <w:rPr>
+          <w:lang w:eastAsia="en-GB"/>
+        </w:rPr>
+        <w:t>.</w:t>
       </w:r>
     </w:p>
     <w:p>

</xml_diff>

<commit_message>
reducign size to one page, reducing word count to 400
</commit_message>
<xml_diff>
--- a/groupProposal.docx
+++ b/groupProposal.docx
@@ -9,11 +9,9 @@
       <w:r>
         <w:t>Machine Learning Assignment</w:t>
       </w:r>
-    </w:p>
-    <w:p>
-      <w:pPr>
-        <w:pStyle w:val="Title"/>
-      </w:pPr>
+      <w:r>
+        <w:t xml:space="preserve"> - </w:t>
+      </w:r>
       <w:r>
         <w:t>Project Proposal</w:t>
       </w:r>
@@ -190,7 +188,7 @@
         <w:rPr>
           <w:lang w:eastAsia="en-GB"/>
         </w:rPr>
-        <w:t>This is an interesting topic to cover as we could be able to use machine learning to highlight reoccurring features of accidents</w:t>
+        <w:t>This is an interesting topic to cover as we could be able to use machine learning to highlight reoccurring features of accidents. Understanding these features could provide insight into common circumstances under which accidents occur</w:t>
       </w:r>
       <w:r>
         <w:rPr>
@@ -202,19 +200,13 @@
         <w:rPr>
           <w:lang w:eastAsia="en-GB"/>
         </w:rPr>
-        <w:t xml:space="preserve"> and to</w:t>
-      </w:r>
-      <w:r>
-        <w:rPr>
-          <w:lang w:eastAsia="en-GB"/>
-        </w:rPr>
-        <w:t xml:space="preserve"> u</w:t>
-      </w:r>
-      <w:r>
-        <w:rPr>
-          <w:lang w:eastAsia="en-GB"/>
-        </w:rPr>
-        <w:t>nderstand common circumstances under which accidents occur. Using this information, research could be done into reducing the relevant risk factors, and drivers could also be advised on when to avoid the roads if possible.</w:t>
+        <w:t xml:space="preserve"> which could allow for </w:t>
+      </w:r>
+      <w:r>
+        <w:rPr>
+          <w:lang w:eastAsia="en-GB"/>
+        </w:rPr>
+        <w:t>research into reducing the risk factors.</w:t>
       </w:r>
       <w:r>
         <w:rPr>
@@ -313,947 +305,20 @@
         <w:rPr>
           <w:lang w:eastAsia="en-GB"/>
         </w:rPr>
-        <w:t>We chose to use this dataset as it provides a comprehensive selection of fields</w:t>
-      </w:r>
-      <w:r>
-        <w:rPr>
-          <w:lang w:eastAsia="en-GB"/>
-        </w:rPr>
-        <w:t>, with plenty of opportunity for classification.</w:t>
-      </w:r>
-      <w:r>
-        <w:rPr>
-          <w:lang w:eastAsia="en-GB"/>
-        </w:rPr>
-        <w:t xml:space="preserve"> </w:t>
-      </w:r>
-      <w:r>
-        <w:rPr>
-          <w:lang w:eastAsia="en-GB"/>
-        </w:rPr>
-        <w:t xml:space="preserve">Data </w:t>
-      </w:r>
-      <w:r>
-        <w:rPr>
-          <w:lang w:eastAsia="en-GB"/>
-        </w:rPr>
-        <w:t>follows</w:t>
-      </w:r>
-      <w:r>
-        <w:rPr>
-          <w:lang w:eastAsia="en-GB"/>
-        </w:rPr>
-        <w:t xml:space="preserve"> the following structure:</w:t>
-      </w:r>
-    </w:p>
-    <w:tbl>
-      <w:tblPr>
-        <w:tblStyle w:val="GridTable1Light"/>
-        <w:tblW w:w="0" w:type="auto"/>
-        <w:tblLook w:val="04A0" w:firstRow="1" w:lastRow="0" w:firstColumn="1" w:lastColumn="0" w:noHBand="0" w:noVBand="1"/>
-      </w:tblPr>
-      <w:tblGrid>
-        <w:gridCol w:w="1279"/>
-        <w:gridCol w:w="2870"/>
-      </w:tblGrid>
-      <w:tr>
-        <w:trPr>
-          <w:cnfStyle w:val="100000000000" w:firstRow="1" w:lastRow="0" w:firstColumn="0" w:lastColumn="0" w:oddVBand="0" w:evenVBand="0" w:oddHBand="0" w:evenHBand="0" w:firstRowFirstColumn="0" w:firstRowLastColumn="0" w:lastRowFirstColumn="0" w:lastRowLastColumn="0"/>
-        </w:trPr>
-        <w:tc>
-          <w:tcPr>
-            <w:cnfStyle w:val="001000000000" w:firstRow="0" w:lastRow="0" w:firstColumn="1" w:lastColumn="0" w:oddVBand="0" w:evenVBand="0" w:oddHBand="0" w:evenHBand="0" w:firstRowFirstColumn="0" w:firstRowLastColumn="0" w:lastRowFirstColumn="0" w:lastRowLastColumn="0"/>
-            <w:tcW w:w="1271" w:type="dxa"/>
-          </w:tcPr>
-          <w:p>
-            <w:pPr>
-              <w:rPr>
-                <w:lang w:eastAsia="en-GB"/>
-              </w:rPr>
-            </w:pPr>
-            <w:r>
-              <w:rPr>
-                <w:lang w:eastAsia="en-GB"/>
-              </w:rPr>
-              <w:t>Field</w:t>
-            </w:r>
-          </w:p>
-        </w:tc>
-        <w:tc>
-          <w:tcPr>
-            <w:tcW w:w="2878" w:type="dxa"/>
-          </w:tcPr>
-          <w:p>
-            <w:pPr>
-              <w:cnfStyle w:val="100000000000" w:firstRow="1" w:lastRow="0" w:firstColumn="0" w:lastColumn="0" w:oddVBand="0" w:evenVBand="0" w:oddHBand="0" w:evenHBand="0" w:firstRowFirstColumn="0" w:firstRowLastColumn="0" w:lastRowFirstColumn="0" w:lastRowLastColumn="0"/>
-              <w:rPr>
-                <w:lang w:eastAsia="en-GB"/>
-              </w:rPr>
-            </w:pPr>
-            <w:r>
-              <w:rPr>
-                <w:lang w:eastAsia="en-GB"/>
-              </w:rPr>
-              <w:t>Description</w:t>
-            </w:r>
-          </w:p>
-        </w:tc>
-      </w:tr>
-      <w:tr>
-        <w:tc>
-          <w:tcPr>
-            <w:cnfStyle w:val="001000000000" w:firstRow="0" w:lastRow="0" w:firstColumn="1" w:lastColumn="0" w:oddVBand="0" w:evenVBand="0" w:oddHBand="0" w:evenHBand="0" w:firstRowFirstColumn="0" w:firstRowLastColumn="0" w:lastRowFirstColumn="0" w:lastRowLastColumn="0"/>
-            <w:tcW w:w="1271" w:type="dxa"/>
-          </w:tcPr>
-          <w:p>
-            <w:pPr>
-              <w:rPr>
-                <w:lang w:eastAsia="en-GB"/>
-              </w:rPr>
-            </w:pPr>
-            <w:r>
-              <w:rPr>
-                <w:lang w:eastAsia="en-GB"/>
-              </w:rPr>
-              <w:t>Date</w:t>
-            </w:r>
-          </w:p>
-        </w:tc>
-        <w:tc>
-          <w:tcPr>
-            <w:tcW w:w="2878" w:type="dxa"/>
-          </w:tcPr>
-          <w:p>
-            <w:pPr>
-              <w:cnfStyle w:val="000000000000" w:firstRow="0" w:lastRow="0" w:firstColumn="0" w:lastColumn="0" w:oddVBand="0" w:evenVBand="0" w:oddHBand="0" w:evenHBand="0" w:firstRowFirstColumn="0" w:firstRowLastColumn="0" w:lastRowFirstColumn="0" w:lastRowLastColumn="0"/>
-              <w:rPr>
-                <w:lang w:eastAsia="en-GB"/>
-              </w:rPr>
-            </w:pPr>
-            <w:r>
-              <w:rPr>
-                <w:lang w:eastAsia="en-GB"/>
-              </w:rPr>
-              <w:t>Date of accident.</w:t>
-            </w:r>
-          </w:p>
-        </w:tc>
-      </w:tr>
-      <w:tr>
-        <w:tc>
-          <w:tcPr>
-            <w:cnfStyle w:val="001000000000" w:firstRow="0" w:lastRow="0" w:firstColumn="1" w:lastColumn="0" w:oddVBand="0" w:evenVBand="0" w:oddHBand="0" w:evenHBand="0" w:firstRowFirstColumn="0" w:firstRowLastColumn="0" w:lastRowFirstColumn="0" w:lastRowLastColumn="0"/>
-            <w:tcW w:w="1271" w:type="dxa"/>
-          </w:tcPr>
-          <w:p>
-            <w:pPr>
-              <w:rPr>
-                <w:lang w:eastAsia="en-GB"/>
-              </w:rPr>
-            </w:pPr>
-            <w:r>
-              <w:rPr>
-                <w:lang w:eastAsia="en-GB"/>
-              </w:rPr>
-              <w:t>Time</w:t>
-            </w:r>
-          </w:p>
-        </w:tc>
-        <w:tc>
-          <w:tcPr>
-            <w:tcW w:w="2878" w:type="dxa"/>
-          </w:tcPr>
-          <w:p>
-            <w:pPr>
-              <w:cnfStyle w:val="000000000000" w:firstRow="0" w:lastRow="0" w:firstColumn="0" w:lastColumn="0" w:oddVBand="0" w:evenVBand="0" w:oddHBand="0" w:evenHBand="0" w:firstRowFirstColumn="0" w:firstRowLastColumn="0" w:lastRowFirstColumn="0" w:lastRowLastColumn="0"/>
-              <w:rPr>
-                <w:lang w:eastAsia="en-GB"/>
-              </w:rPr>
-            </w:pPr>
-            <w:r>
-              <w:rPr>
-                <w:lang w:eastAsia="en-GB"/>
-              </w:rPr>
-              <w:t>Time of accident.</w:t>
-            </w:r>
-          </w:p>
-        </w:tc>
-      </w:tr>
-      <w:tr>
-        <w:tc>
-          <w:tcPr>
-            <w:cnfStyle w:val="001000000000" w:firstRow="0" w:lastRow="0" w:firstColumn="1" w:lastColumn="0" w:oddVBand="0" w:evenVBand="0" w:oddHBand="0" w:evenHBand="0" w:firstRowFirstColumn="0" w:firstRowLastColumn="0" w:lastRowFirstColumn="0" w:lastRowLastColumn="0"/>
-            <w:tcW w:w="1271" w:type="dxa"/>
-          </w:tcPr>
-          <w:p>
-            <w:pPr>
-              <w:rPr>
-                <w:lang w:eastAsia="en-GB"/>
-              </w:rPr>
-            </w:pPr>
-            <w:r>
-              <w:rPr>
-                <w:lang w:eastAsia="en-GB"/>
-              </w:rPr>
-              <w:t>Severity</w:t>
-            </w:r>
-          </w:p>
-        </w:tc>
-        <w:tc>
-          <w:tcPr>
-            <w:tcW w:w="2878" w:type="dxa"/>
-          </w:tcPr>
-          <w:p>
-            <w:pPr>
-              <w:cnfStyle w:val="000000000000" w:firstRow="0" w:lastRow="0" w:firstColumn="0" w:lastColumn="0" w:oddVBand="0" w:evenVBand="0" w:oddHBand="0" w:evenHBand="0" w:firstRowFirstColumn="0" w:firstRowLastColumn="0" w:lastRowFirstColumn="0" w:lastRowLastColumn="0"/>
-              <w:rPr>
-                <w:lang w:eastAsia="en-GB"/>
-              </w:rPr>
-            </w:pPr>
-            <w:r>
-              <w:rPr>
-                <w:lang w:eastAsia="en-GB"/>
-              </w:rPr>
-              <w:t>Integer value of severity</w:t>
-            </w:r>
-            <w:r>
-              <w:rPr>
-                <w:lang w:eastAsia="en-GB"/>
-              </w:rPr>
-              <w:t>.</w:t>
-            </w:r>
-          </w:p>
-          <w:p>
-            <w:pPr>
-              <w:cnfStyle w:val="000000000000" w:firstRow="0" w:lastRow="0" w:firstColumn="0" w:lastColumn="0" w:oddVBand="0" w:evenVBand="0" w:oddHBand="0" w:evenHBand="0" w:firstRowFirstColumn="0" w:firstRowLastColumn="0" w:lastRowFirstColumn="0" w:lastRowLastColumn="0"/>
-              <w:rPr>
-                <w:lang w:eastAsia="en-GB"/>
-              </w:rPr>
-            </w:pPr>
-            <w:r>
-              <w:rPr>
-                <w:lang w:eastAsia="en-GB"/>
-              </w:rPr>
-              <w:t>(3, 2, 1).</w:t>
-            </w:r>
-          </w:p>
-        </w:tc>
-      </w:tr>
-      <w:tr>
-        <w:tc>
-          <w:tcPr>
-            <w:cnfStyle w:val="001000000000" w:firstRow="0" w:lastRow="0" w:firstColumn="1" w:lastColumn="0" w:oddVBand="0" w:evenVBand="0" w:oddHBand="0" w:evenHBand="0" w:firstRowFirstColumn="0" w:firstRowLastColumn="0" w:lastRowFirstColumn="0" w:lastRowLastColumn="0"/>
-            <w:tcW w:w="1271" w:type="dxa"/>
-          </w:tcPr>
-          <w:p>
-            <w:pPr>
-              <w:rPr>
-                <w:lang w:eastAsia="en-GB"/>
-              </w:rPr>
-            </w:pPr>
-            <w:r>
-              <w:rPr>
-                <w:lang w:eastAsia="en-GB"/>
-              </w:rPr>
-              <w:t>Severity Description</w:t>
-            </w:r>
-          </w:p>
-        </w:tc>
-        <w:tc>
-          <w:tcPr>
-            <w:tcW w:w="2878" w:type="dxa"/>
-          </w:tcPr>
-          <w:p>
-            <w:pPr>
-              <w:cnfStyle w:val="000000000000" w:firstRow="0" w:lastRow="0" w:firstColumn="0" w:lastColumn="0" w:oddVBand="0" w:evenVBand="0" w:oddHBand="0" w:evenHBand="0" w:firstRowFirstColumn="0" w:firstRowLastColumn="0" w:lastRowFirstColumn="0" w:lastRowLastColumn="0"/>
-              <w:rPr>
-                <w:lang w:eastAsia="en-GB"/>
-              </w:rPr>
-            </w:pPr>
-            <w:r>
-              <w:rPr>
-                <w:lang w:eastAsia="en-GB"/>
-              </w:rPr>
-              <w:t>Label of severity.</w:t>
-            </w:r>
-          </w:p>
-          <w:p>
-            <w:pPr>
-              <w:cnfStyle w:val="000000000000" w:firstRow="0" w:lastRow="0" w:firstColumn="0" w:lastColumn="0" w:oddVBand="0" w:evenVBand="0" w:oddHBand="0" w:evenHBand="0" w:firstRowFirstColumn="0" w:firstRowLastColumn="0" w:lastRowFirstColumn="0" w:lastRowLastColumn="0"/>
-              <w:rPr>
-                <w:lang w:eastAsia="en-GB"/>
-              </w:rPr>
-            </w:pPr>
-            <w:r>
-              <w:rPr>
-                <w:lang w:eastAsia="en-GB"/>
-              </w:rPr>
-              <w:t>(Slight, severe, fatal).</w:t>
-            </w:r>
-          </w:p>
-        </w:tc>
-      </w:tr>
-      <w:tr>
-        <w:tc>
-          <w:tcPr>
-            <w:cnfStyle w:val="001000000000" w:firstRow="0" w:lastRow="0" w:firstColumn="1" w:lastColumn="0" w:oddVBand="0" w:evenVBand="0" w:oddHBand="0" w:evenHBand="0" w:firstRowFirstColumn="0" w:firstRowLastColumn="0" w:lastRowFirstColumn="0" w:lastRowLastColumn="0"/>
-            <w:tcW w:w="1271" w:type="dxa"/>
-          </w:tcPr>
-          <w:p>
-            <w:pPr>
-              <w:rPr>
-                <w:lang w:eastAsia="en-GB"/>
-              </w:rPr>
-            </w:pPr>
-            <w:r>
-              <w:rPr>
-                <w:lang w:eastAsia="en-GB"/>
-              </w:rPr>
-              <w:t>Accident Type</w:t>
-            </w:r>
-          </w:p>
-        </w:tc>
-        <w:tc>
-          <w:tcPr>
-            <w:tcW w:w="2878" w:type="dxa"/>
-          </w:tcPr>
-          <w:p>
-            <w:pPr>
-              <w:cnfStyle w:val="000000000000" w:firstRow="0" w:lastRow="0" w:firstColumn="0" w:lastColumn="0" w:oddVBand="0" w:evenVBand="0" w:oddHBand="0" w:evenHBand="0" w:firstRowFirstColumn="0" w:firstRowLastColumn="0" w:lastRowFirstColumn="0" w:lastRowLastColumn="0"/>
-              <w:rPr>
-                <w:lang w:eastAsia="en-GB"/>
-              </w:rPr>
-            </w:pPr>
-            <w:r>
-              <w:rPr>
-                <w:lang w:eastAsia="en-GB"/>
-              </w:rPr>
-              <w:t>Accident code</w:t>
-            </w:r>
-            <w:r>
-              <w:rPr>
-                <w:lang w:eastAsia="en-GB"/>
-              </w:rPr>
-              <w:t>.</w:t>
-            </w:r>
-          </w:p>
-          <w:p>
-            <w:pPr>
-              <w:cnfStyle w:val="000000000000" w:firstRow="0" w:lastRow="0" w:firstColumn="0" w:lastColumn="0" w:oddVBand="0" w:evenVBand="0" w:oddHBand="0" w:evenHBand="0" w:firstRowFirstColumn="0" w:firstRowLastColumn="0" w:lastRowFirstColumn="0" w:lastRowLastColumn="0"/>
-              <w:rPr>
-                <w:lang w:eastAsia="en-GB"/>
-              </w:rPr>
-            </w:pPr>
-            <w:r>
-              <w:rPr>
-                <w:lang w:eastAsia="en-GB"/>
-              </w:rPr>
-              <w:t>(LC, A, HO</w:t>
-            </w:r>
-            <w:r>
-              <w:rPr>
-                <w:lang w:eastAsia="en-GB"/>
-              </w:rPr>
-              <w:t xml:space="preserve">, </w:t>
-            </w:r>
-            <w:r>
-              <w:rPr>
-                <w:lang w:eastAsia="en-GB"/>
-              </w:rPr>
-              <w:t>…)</w:t>
-            </w:r>
-          </w:p>
-        </w:tc>
-      </w:tr>
-      <w:tr>
-        <w:tc>
-          <w:tcPr>
-            <w:cnfStyle w:val="001000000000" w:firstRow="0" w:lastRow="0" w:firstColumn="1" w:lastColumn="0" w:oddVBand="0" w:evenVBand="0" w:oddHBand="0" w:evenHBand="0" w:firstRowFirstColumn="0" w:firstRowLastColumn="0" w:lastRowFirstColumn="0" w:lastRowLastColumn="0"/>
-            <w:tcW w:w="1271" w:type="dxa"/>
-          </w:tcPr>
-          <w:p>
-            <w:pPr>
-              <w:rPr>
-                <w:lang w:eastAsia="en-GB"/>
-              </w:rPr>
-            </w:pPr>
-            <w:r>
-              <w:rPr>
-                <w:lang w:eastAsia="en-GB"/>
-              </w:rPr>
-              <w:t>Accident Description</w:t>
-            </w:r>
-          </w:p>
-        </w:tc>
-        <w:tc>
-          <w:tcPr>
-            <w:tcW w:w="2878" w:type="dxa"/>
-          </w:tcPr>
-          <w:p>
-            <w:pPr>
-              <w:cnfStyle w:val="000000000000" w:firstRow="0" w:lastRow="0" w:firstColumn="0" w:lastColumn="0" w:oddVBand="0" w:evenVBand="0" w:oddHBand="0" w:evenHBand="0" w:firstRowFirstColumn="0" w:firstRowLastColumn="0" w:lastRowFirstColumn="0" w:lastRowLastColumn="0"/>
-              <w:rPr>
-                <w:lang w:eastAsia="en-GB"/>
-              </w:rPr>
-            </w:pPr>
-            <w:r>
-              <w:rPr>
-                <w:lang w:eastAsia="en-GB"/>
-              </w:rPr>
-              <w:t>Description of accident code.</w:t>
-            </w:r>
-          </w:p>
-          <w:p>
-            <w:pPr>
-              <w:cnfStyle w:val="000000000000" w:firstRow="0" w:lastRow="0" w:firstColumn="0" w:lastColumn="0" w:oddVBand="0" w:evenVBand="0" w:oddHBand="0" w:evenHBand="0" w:firstRowFirstColumn="0" w:firstRowLastColumn="0" w:lastRowFirstColumn="0" w:lastRowLastColumn="0"/>
-              <w:rPr>
-                <w:lang w:eastAsia="en-GB"/>
-              </w:rPr>
-            </w:pPr>
-            <w:r>
-              <w:rPr>
-                <w:lang w:eastAsia="en-GB"/>
-              </w:rPr>
-              <w:t xml:space="preserve">(Loss of Control, Adult </w:t>
-            </w:r>
-            <w:r>
-              <w:rPr>
-                <w:lang w:eastAsia="en-GB"/>
-              </w:rPr>
-              <w:t>Pedestrian</w:t>
-            </w:r>
-            <w:r>
-              <w:rPr>
-                <w:lang w:eastAsia="en-GB"/>
-              </w:rPr>
-              <w:t xml:space="preserve">, </w:t>
-            </w:r>
-            <w:r>
-              <w:rPr>
-                <w:lang w:eastAsia="en-GB"/>
-              </w:rPr>
-              <w:t>Head On, …).</w:t>
-            </w:r>
-          </w:p>
-        </w:tc>
-      </w:tr>
-      <w:tr>
-        <w:tc>
-          <w:tcPr>
-            <w:cnfStyle w:val="001000000000" w:firstRow="0" w:lastRow="0" w:firstColumn="1" w:lastColumn="0" w:oddVBand="0" w:evenVBand="0" w:oddHBand="0" w:evenHBand="0" w:firstRowFirstColumn="0" w:firstRowLastColumn="0" w:lastRowFirstColumn="0" w:lastRowLastColumn="0"/>
-            <w:tcW w:w="1271" w:type="dxa"/>
-          </w:tcPr>
-          <w:p>
-            <w:pPr>
-              <w:rPr>
-                <w:lang w:eastAsia="en-GB"/>
-              </w:rPr>
-            </w:pPr>
-            <w:r>
-              <w:rPr>
-                <w:lang w:eastAsia="en-GB"/>
-              </w:rPr>
-              <w:t>Vehicles</w:t>
-            </w:r>
-          </w:p>
-        </w:tc>
-        <w:tc>
-          <w:tcPr>
-            <w:tcW w:w="2878" w:type="dxa"/>
-          </w:tcPr>
-          <w:p>
-            <w:pPr>
-              <w:cnfStyle w:val="000000000000" w:firstRow="0" w:lastRow="0" w:firstColumn="0" w:lastColumn="0" w:oddVBand="0" w:evenVBand="0" w:oddHBand="0" w:evenHBand="0" w:firstRowFirstColumn="0" w:firstRowLastColumn="0" w:lastRowFirstColumn="0" w:lastRowLastColumn="0"/>
-              <w:rPr>
-                <w:lang w:eastAsia="en-GB"/>
-              </w:rPr>
-            </w:pPr>
-            <w:r>
-              <w:rPr>
-                <w:lang w:eastAsia="en-GB"/>
-              </w:rPr>
-              <w:t>Number of vehicles involved.</w:t>
-            </w:r>
-          </w:p>
-        </w:tc>
-      </w:tr>
-      <w:tr>
-        <w:tc>
-          <w:tcPr>
-            <w:cnfStyle w:val="001000000000" w:firstRow="0" w:lastRow="0" w:firstColumn="1" w:lastColumn="0" w:oddVBand="0" w:evenVBand="0" w:oddHBand="0" w:evenHBand="0" w:firstRowFirstColumn="0" w:firstRowLastColumn="0" w:lastRowFirstColumn="0" w:lastRowLastColumn="0"/>
-            <w:tcW w:w="1271" w:type="dxa"/>
-          </w:tcPr>
-          <w:p>
-            <w:pPr>
-              <w:rPr>
-                <w:lang w:eastAsia="en-GB"/>
-              </w:rPr>
-            </w:pPr>
-            <w:r>
-              <w:rPr>
-                <w:lang w:eastAsia="en-GB"/>
-              </w:rPr>
-              <w:t>Casualties</w:t>
-            </w:r>
-          </w:p>
-        </w:tc>
-        <w:tc>
-          <w:tcPr>
-            <w:tcW w:w="2878" w:type="dxa"/>
-          </w:tcPr>
-          <w:p>
-            <w:pPr>
-              <w:cnfStyle w:val="000000000000" w:firstRow="0" w:lastRow="0" w:firstColumn="0" w:lastColumn="0" w:oddVBand="0" w:evenVBand="0" w:oddHBand="0" w:evenHBand="0" w:firstRowFirstColumn="0" w:firstRowLastColumn="0" w:lastRowFirstColumn="0" w:lastRowLastColumn="0"/>
-              <w:rPr>
-                <w:lang w:eastAsia="en-GB"/>
-              </w:rPr>
-            </w:pPr>
-            <w:r>
-              <w:rPr>
-                <w:lang w:eastAsia="en-GB"/>
-              </w:rPr>
-              <w:t>The number</w:t>
-            </w:r>
-            <w:r>
-              <w:rPr>
-                <w:lang w:eastAsia="en-GB"/>
-              </w:rPr>
-              <w:t xml:space="preserve"> of casualties involved.</w:t>
-            </w:r>
-          </w:p>
-        </w:tc>
-      </w:tr>
-      <w:tr>
-        <w:tc>
-          <w:tcPr>
-            <w:cnfStyle w:val="001000000000" w:firstRow="0" w:lastRow="0" w:firstColumn="1" w:lastColumn="0" w:oddVBand="0" w:evenVBand="0" w:oddHBand="0" w:evenHBand="0" w:firstRowFirstColumn="0" w:firstRowLastColumn="0" w:lastRowFirstColumn="0" w:lastRowLastColumn="0"/>
-            <w:tcW w:w="1271" w:type="dxa"/>
-          </w:tcPr>
-          <w:p>
-            <w:pPr>
-              <w:rPr>
-                <w:lang w:eastAsia="en-GB"/>
-              </w:rPr>
-            </w:pPr>
-            <w:r>
-              <w:rPr>
-                <w:lang w:eastAsia="en-GB"/>
-              </w:rPr>
-              <w:t>Pedestrian</w:t>
-            </w:r>
-          </w:p>
-        </w:tc>
-        <w:tc>
-          <w:tcPr>
-            <w:tcW w:w="2878" w:type="dxa"/>
-          </w:tcPr>
-          <w:p>
-            <w:pPr>
-              <w:cnfStyle w:val="000000000000" w:firstRow="0" w:lastRow="0" w:firstColumn="0" w:lastColumn="0" w:oddVBand="0" w:evenVBand="0" w:oddHBand="0" w:evenHBand="0" w:firstRowFirstColumn="0" w:firstRowLastColumn="0" w:lastRowFirstColumn="0" w:lastRowLastColumn="0"/>
-              <w:rPr>
-                <w:lang w:eastAsia="en-GB"/>
-              </w:rPr>
-            </w:pPr>
-            <w:r>
-              <w:rPr>
-                <w:lang w:eastAsia="en-GB"/>
-              </w:rPr>
-              <w:t>The number</w:t>
-            </w:r>
-            <w:r>
-              <w:rPr>
-                <w:lang w:eastAsia="en-GB"/>
-              </w:rPr>
-              <w:t xml:space="preserve"> of pedestrians involved.</w:t>
-            </w:r>
-          </w:p>
-        </w:tc>
-      </w:tr>
-      <w:tr>
-        <w:tc>
-          <w:tcPr>
-            <w:cnfStyle w:val="001000000000" w:firstRow="0" w:lastRow="0" w:firstColumn="1" w:lastColumn="0" w:oddVBand="0" w:evenVBand="0" w:oddHBand="0" w:evenHBand="0" w:firstRowFirstColumn="0" w:firstRowLastColumn="0" w:lastRowFirstColumn="0" w:lastRowLastColumn="0"/>
-            <w:tcW w:w="1271" w:type="dxa"/>
-          </w:tcPr>
-          <w:p>
-            <w:pPr>
-              <w:rPr>
-                <w:lang w:eastAsia="en-GB"/>
-              </w:rPr>
-            </w:pPr>
-            <w:r>
-              <w:rPr>
-                <w:lang w:eastAsia="en-GB"/>
-              </w:rPr>
-              <w:t>Cycles</w:t>
-            </w:r>
-          </w:p>
-        </w:tc>
-        <w:tc>
-          <w:tcPr>
-            <w:tcW w:w="2878" w:type="dxa"/>
-          </w:tcPr>
-          <w:p>
-            <w:pPr>
-              <w:cnfStyle w:val="000000000000" w:firstRow="0" w:lastRow="0" w:firstColumn="0" w:lastColumn="0" w:oddVBand="0" w:evenVBand="0" w:oddHBand="0" w:evenHBand="0" w:firstRowFirstColumn="0" w:firstRowLastColumn="0" w:lastRowFirstColumn="0" w:lastRowLastColumn="0"/>
-              <w:rPr>
-                <w:lang w:eastAsia="en-GB"/>
-              </w:rPr>
-            </w:pPr>
-            <w:r>
-              <w:rPr>
-                <w:lang w:eastAsia="en-GB"/>
-              </w:rPr>
-              <w:t>Number of cycles involved.</w:t>
-            </w:r>
-          </w:p>
-        </w:tc>
-      </w:tr>
-      <w:tr>
-        <w:tc>
-          <w:tcPr>
-            <w:cnfStyle w:val="001000000000" w:firstRow="0" w:lastRow="0" w:firstColumn="1" w:lastColumn="0" w:oddVBand="0" w:evenVBand="0" w:oddHBand="0" w:evenHBand="0" w:firstRowFirstColumn="0" w:firstRowLastColumn="0" w:lastRowFirstColumn="0" w:lastRowLastColumn="0"/>
-            <w:tcW w:w="1271" w:type="dxa"/>
-          </w:tcPr>
-          <w:p>
-            <w:pPr>
-              <w:rPr>
-                <w:lang w:eastAsia="en-GB"/>
-              </w:rPr>
-            </w:pPr>
-            <w:proofErr w:type="spellStart"/>
-            <w:r>
-              <w:rPr>
-                <w:lang w:eastAsia="en-GB"/>
-              </w:rPr>
-              <w:t>MCycles</w:t>
-            </w:r>
-            <w:proofErr w:type="spellEnd"/>
-          </w:p>
-        </w:tc>
-        <w:tc>
-          <w:tcPr>
-            <w:tcW w:w="2878" w:type="dxa"/>
-          </w:tcPr>
-          <w:p>
-            <w:pPr>
-              <w:cnfStyle w:val="000000000000" w:firstRow="0" w:lastRow="0" w:firstColumn="0" w:lastColumn="0" w:oddVBand="0" w:evenVBand="0" w:oddHBand="0" w:evenHBand="0" w:firstRowFirstColumn="0" w:firstRowLastColumn="0" w:lastRowFirstColumn="0" w:lastRowLastColumn="0"/>
-              <w:rPr>
-                <w:lang w:eastAsia="en-GB"/>
-              </w:rPr>
-            </w:pPr>
-            <w:r>
-              <w:rPr>
-                <w:lang w:eastAsia="en-GB"/>
-              </w:rPr>
-              <w:t>The number</w:t>
-            </w:r>
-            <w:r>
-              <w:rPr>
-                <w:lang w:eastAsia="en-GB"/>
-              </w:rPr>
-              <w:t xml:space="preserve"> of motorcycles involved.</w:t>
-            </w:r>
-          </w:p>
-        </w:tc>
-      </w:tr>
-      <w:tr>
-        <w:tc>
-          <w:tcPr>
-            <w:cnfStyle w:val="001000000000" w:firstRow="0" w:lastRow="0" w:firstColumn="1" w:lastColumn="0" w:oddVBand="0" w:evenVBand="0" w:oddHBand="0" w:evenHBand="0" w:firstRowFirstColumn="0" w:firstRowLastColumn="0" w:lastRowFirstColumn="0" w:lastRowLastColumn="0"/>
-            <w:tcW w:w="1271" w:type="dxa"/>
-          </w:tcPr>
-          <w:p>
-            <w:pPr>
-              <w:rPr>
-                <w:lang w:eastAsia="en-GB"/>
-              </w:rPr>
-            </w:pPr>
-            <w:r>
-              <w:rPr>
-                <w:lang w:eastAsia="en-GB"/>
-              </w:rPr>
-              <w:t>Children</w:t>
-            </w:r>
-          </w:p>
-        </w:tc>
-        <w:tc>
-          <w:tcPr>
-            <w:tcW w:w="2878" w:type="dxa"/>
-          </w:tcPr>
-          <w:p>
-            <w:pPr>
-              <w:cnfStyle w:val="000000000000" w:firstRow="0" w:lastRow="0" w:firstColumn="0" w:lastColumn="0" w:oddVBand="0" w:evenVBand="0" w:oddHBand="0" w:evenHBand="0" w:firstRowFirstColumn="0" w:firstRowLastColumn="0" w:lastRowFirstColumn="0" w:lastRowLastColumn="0"/>
-              <w:rPr>
-                <w:lang w:eastAsia="en-GB"/>
-              </w:rPr>
-            </w:pPr>
-            <w:r>
-              <w:rPr>
-                <w:lang w:eastAsia="en-GB"/>
-              </w:rPr>
-              <w:t>Number of children involved.</w:t>
-            </w:r>
-          </w:p>
-        </w:tc>
-      </w:tr>
-      <w:tr>
-        <w:tc>
-          <w:tcPr>
-            <w:cnfStyle w:val="001000000000" w:firstRow="0" w:lastRow="0" w:firstColumn="1" w:lastColumn="0" w:oddVBand="0" w:evenVBand="0" w:oddHBand="0" w:evenHBand="0" w:firstRowFirstColumn="0" w:firstRowLastColumn="0" w:lastRowFirstColumn="0" w:lastRowLastColumn="0"/>
-            <w:tcW w:w="1271" w:type="dxa"/>
-          </w:tcPr>
-          <w:p>
-            <w:pPr>
-              <w:rPr>
-                <w:lang w:eastAsia="en-GB"/>
-              </w:rPr>
-            </w:pPr>
-            <w:r>
-              <w:rPr>
-                <w:lang w:eastAsia="en-GB"/>
-              </w:rPr>
-              <w:t>OAPs</w:t>
-            </w:r>
-          </w:p>
-        </w:tc>
-        <w:tc>
-          <w:tcPr>
-            <w:tcW w:w="2878" w:type="dxa"/>
-          </w:tcPr>
-          <w:p>
-            <w:pPr>
-              <w:cnfStyle w:val="000000000000" w:firstRow="0" w:lastRow="0" w:firstColumn="0" w:lastColumn="0" w:oddVBand="0" w:evenVBand="0" w:oddHBand="0" w:evenHBand="0" w:firstRowFirstColumn="0" w:firstRowLastColumn="0" w:lastRowFirstColumn="0" w:lastRowLastColumn="0"/>
-              <w:rPr>
-                <w:lang w:eastAsia="en-GB"/>
-              </w:rPr>
-            </w:pPr>
-            <w:r>
-              <w:rPr>
-                <w:lang w:eastAsia="en-GB"/>
-              </w:rPr>
-              <w:t>Number of OAPs involved.</w:t>
-            </w:r>
-          </w:p>
-        </w:tc>
-      </w:tr>
-      <w:tr>
-        <w:tc>
-          <w:tcPr>
-            <w:cnfStyle w:val="001000000000" w:firstRow="0" w:lastRow="0" w:firstColumn="1" w:lastColumn="0" w:oddVBand="0" w:evenVBand="0" w:oddHBand="0" w:evenHBand="0" w:firstRowFirstColumn="0" w:firstRowLastColumn="0" w:lastRowFirstColumn="0" w:lastRowLastColumn="0"/>
-            <w:tcW w:w="1271" w:type="dxa"/>
-          </w:tcPr>
-          <w:p>
-            <w:pPr>
-              <w:rPr>
-                <w:lang w:eastAsia="en-GB"/>
-              </w:rPr>
-            </w:pPr>
-            <w:r>
-              <w:rPr>
-                <w:lang w:eastAsia="en-GB"/>
-              </w:rPr>
-              <w:t>X</w:t>
-            </w:r>
-          </w:p>
-        </w:tc>
-        <w:tc>
-          <w:tcPr>
-            <w:tcW w:w="2878" w:type="dxa"/>
-          </w:tcPr>
-          <w:p>
-            <w:pPr>
-              <w:cnfStyle w:val="000000000000" w:firstRow="0" w:lastRow="0" w:firstColumn="0" w:lastColumn="0" w:oddVBand="0" w:evenVBand="0" w:oddHBand="0" w:evenHBand="0" w:firstRowFirstColumn="0" w:firstRowLastColumn="0" w:lastRowFirstColumn="0" w:lastRowLastColumn="0"/>
-              <w:rPr>
-                <w:lang w:eastAsia="en-GB"/>
-              </w:rPr>
-            </w:pPr>
-            <w:r>
-              <w:rPr>
-                <w:lang w:eastAsia="en-GB"/>
-              </w:rPr>
-              <w:t xml:space="preserve">X </w:t>
-            </w:r>
-            <w:r>
-              <w:rPr>
-                <w:lang w:eastAsia="en-GB"/>
-              </w:rPr>
-              <w:t>coordinates of location.</w:t>
-            </w:r>
-          </w:p>
-        </w:tc>
-      </w:tr>
-      <w:tr>
-        <w:tc>
-          <w:tcPr>
-            <w:cnfStyle w:val="001000000000" w:firstRow="0" w:lastRow="0" w:firstColumn="1" w:lastColumn="0" w:oddVBand="0" w:evenVBand="0" w:oddHBand="0" w:evenHBand="0" w:firstRowFirstColumn="0" w:firstRowLastColumn="0" w:lastRowFirstColumn="0" w:lastRowLastColumn="0"/>
-            <w:tcW w:w="1271" w:type="dxa"/>
-          </w:tcPr>
-          <w:p>
-            <w:pPr>
-              <w:rPr>
-                <w:lang w:eastAsia="en-GB"/>
-              </w:rPr>
-            </w:pPr>
-            <w:r>
-              <w:rPr>
-                <w:lang w:eastAsia="en-GB"/>
-              </w:rPr>
-              <w:t>Y</w:t>
-            </w:r>
-          </w:p>
-        </w:tc>
-        <w:tc>
-          <w:tcPr>
-            <w:tcW w:w="2878" w:type="dxa"/>
-          </w:tcPr>
-          <w:p>
-            <w:pPr>
-              <w:cnfStyle w:val="000000000000" w:firstRow="0" w:lastRow="0" w:firstColumn="0" w:lastColumn="0" w:oddVBand="0" w:evenVBand="0" w:oddHBand="0" w:evenHBand="0" w:firstRowFirstColumn="0" w:firstRowLastColumn="0" w:lastRowFirstColumn="0" w:lastRowLastColumn="0"/>
-              <w:rPr>
-                <w:lang w:eastAsia="en-GB"/>
-              </w:rPr>
-            </w:pPr>
-            <w:r>
-              <w:rPr>
-                <w:lang w:eastAsia="en-GB"/>
-              </w:rPr>
-              <w:t>Y coordinates of location.</w:t>
-            </w:r>
-          </w:p>
-        </w:tc>
-      </w:tr>
-      <w:tr>
-        <w:tc>
-          <w:tcPr>
-            <w:cnfStyle w:val="001000000000" w:firstRow="0" w:lastRow="0" w:firstColumn="1" w:lastColumn="0" w:oddVBand="0" w:evenVBand="0" w:oddHBand="0" w:evenHBand="0" w:firstRowFirstColumn="0" w:firstRowLastColumn="0" w:lastRowFirstColumn="0" w:lastRowLastColumn="0"/>
-            <w:tcW w:w="1271" w:type="dxa"/>
-          </w:tcPr>
-          <w:p>
-            <w:pPr>
-              <w:rPr>
-                <w:lang w:eastAsia="en-GB"/>
-              </w:rPr>
-            </w:pPr>
-            <w:r>
-              <w:rPr>
-                <w:lang w:eastAsia="en-GB"/>
-              </w:rPr>
-              <w:t>Render</w:t>
-            </w:r>
-          </w:p>
-        </w:tc>
-        <w:tc>
-          <w:tcPr>
-            <w:tcW w:w="2878" w:type="dxa"/>
-          </w:tcPr>
-          <w:p>
-            <w:pPr>
-              <w:cnfStyle w:val="000000000000" w:firstRow="0" w:lastRow="0" w:firstColumn="0" w:lastColumn="0" w:oddVBand="0" w:evenVBand="0" w:oddHBand="0" w:evenHBand="0" w:firstRowFirstColumn="0" w:firstRowLastColumn="0" w:lastRowFirstColumn="0" w:lastRowLastColumn="0"/>
-              <w:rPr>
-                <w:lang w:eastAsia="en-GB"/>
-              </w:rPr>
-            </w:pPr>
-            <w:r>
-              <w:rPr>
-                <w:lang w:eastAsia="en-GB"/>
-              </w:rPr>
-              <w:t>The main</w:t>
-            </w:r>
-            <w:r>
-              <w:rPr>
-                <w:lang w:eastAsia="en-GB"/>
-              </w:rPr>
-              <w:t xml:space="preserve"> cause of </w:t>
-            </w:r>
-            <w:r>
-              <w:rPr>
-                <w:lang w:eastAsia="en-GB"/>
-              </w:rPr>
-              <w:t xml:space="preserve">the </w:t>
-            </w:r>
-            <w:r>
-              <w:rPr>
-                <w:lang w:eastAsia="en-GB"/>
-              </w:rPr>
-              <w:t>accident</w:t>
-            </w:r>
-            <w:r>
-              <w:rPr>
-                <w:lang w:eastAsia="en-GB"/>
-              </w:rPr>
-              <w:t>.</w:t>
-            </w:r>
-          </w:p>
-          <w:p>
-            <w:pPr>
-              <w:cnfStyle w:val="000000000000" w:firstRow="0" w:lastRow="0" w:firstColumn="0" w:lastColumn="0" w:oddVBand="0" w:evenVBand="0" w:oddHBand="0" w:evenHBand="0" w:firstRowFirstColumn="0" w:firstRowLastColumn="0" w:lastRowFirstColumn="0" w:lastRowLastColumn="0"/>
-              <w:rPr>
-                <w:lang w:eastAsia="en-GB"/>
-              </w:rPr>
-            </w:pPr>
-            <w:r>
-              <w:rPr>
-                <w:lang w:eastAsia="en-GB"/>
-              </w:rPr>
-              <w:t>(Cars, Cyc, A</w:t>
-            </w:r>
-            <w:r>
-              <w:rPr>
-                <w:lang w:eastAsia="en-GB"/>
-              </w:rPr>
-              <w:t>, …</w:t>
-            </w:r>
-            <w:r>
-              <w:rPr>
-                <w:lang w:eastAsia="en-GB"/>
-              </w:rPr>
-              <w:t>)</w:t>
-            </w:r>
-          </w:p>
-          <w:p>
-            <w:pPr>
-              <w:cnfStyle w:val="000000000000" w:firstRow="0" w:lastRow="0" w:firstColumn="0" w:lastColumn="0" w:oddVBand="0" w:evenVBand="0" w:oddHBand="0" w:evenHBand="0" w:firstRowFirstColumn="0" w:firstRowLastColumn="0" w:lastRowFirstColumn="0" w:lastRowLastColumn="0"/>
-              <w:rPr>
-                <w:lang w:eastAsia="en-GB"/>
-              </w:rPr>
-            </w:pPr>
-            <w:r>
-              <w:rPr>
-                <w:lang w:eastAsia="en-GB"/>
-              </w:rPr>
-              <w:t>{Cars, Cycles, Adult pedestrian, …}</w:t>
-            </w:r>
-          </w:p>
-          <w:p>
-            <w:pPr>
-              <w:cnfStyle w:val="000000000000" w:firstRow="0" w:lastRow="0" w:firstColumn="0" w:lastColumn="0" w:oddVBand="0" w:evenVBand="0" w:oddHBand="0" w:evenHBand="0" w:firstRowFirstColumn="0" w:firstRowLastColumn="0" w:lastRowFirstColumn="0" w:lastRowLastColumn="0"/>
-              <w:rPr>
-                <w:lang w:eastAsia="en-GB"/>
-              </w:rPr>
-            </w:pPr>
-            <w:r>
-              <w:rPr>
-                <w:lang w:eastAsia="en-GB"/>
-              </w:rPr>
-              <w:t xml:space="preserve">e.g. </w:t>
-            </w:r>
-            <w:r>
-              <w:rPr>
-                <w:lang w:eastAsia="en-GB"/>
-              </w:rPr>
-              <w:t>Many different accident types can be attributed to ‘Cars’.</w:t>
-            </w:r>
-          </w:p>
-        </w:tc>
-      </w:tr>
-    </w:tbl>
-    <w:p>
-      <w:pPr>
-        <w:rPr>
-          <w:lang w:eastAsia="en-GB"/>
-        </w:rPr>
-      </w:pPr>
+        <w:t>It is updated regularly</w:t>
+      </w:r>
+      <w:r>
+        <w:rPr>
+          <w:lang w:eastAsia="en-GB"/>
+        </w:rPr>
+        <w:t xml:space="preserve">, as recently as 2024, and includes a comprehensive collection of data including the </w:t>
+      </w:r>
+      <w:r>
+        <w:rPr>
+          <w:lang w:eastAsia="en-GB"/>
+        </w:rPr>
+        <w:t>groups involved, and the time/location of the accident.</w:t>
+      </w:r>
     </w:p>
     <w:p>
       <w:pPr>
@@ -1271,141 +336,120 @@
     </w:p>
     <w:p>
       <w:pPr>
-        <w:rPr>
-          <w:lang w:eastAsia="en-GB"/>
-        </w:rPr>
-      </w:pPr>
-      <w:r>
-        <w:rPr>
-          <w:lang w:eastAsia="en-GB"/>
-        </w:rPr>
-        <w:t>We will apply multiple classification algorithms being support vector machines (using linear, poly</w:t>
-      </w:r>
-      <w:r>
-        <w:rPr>
-          <w:lang w:eastAsia="en-GB"/>
-        </w:rPr>
-        <w:t>nomial</w:t>
-      </w:r>
-      <w:r>
-        <w:rPr>
-          <w:lang w:eastAsia="en-GB"/>
-        </w:rPr>
-        <w:t xml:space="preserve"> and r</w:t>
-      </w:r>
-      <w:r>
-        <w:rPr>
-          <w:lang w:eastAsia="en-GB"/>
-        </w:rPr>
-        <w:t xml:space="preserve">adial </w:t>
-      </w:r>
-      <w:r>
-        <w:rPr>
-          <w:lang w:eastAsia="en-GB"/>
-        </w:rPr>
-        <w:t>b</w:t>
-      </w:r>
-      <w:r>
-        <w:rPr>
-          <w:lang w:eastAsia="en-GB"/>
-        </w:rPr>
-        <w:t xml:space="preserve">asis </w:t>
-      </w:r>
-      <w:r>
-        <w:rPr>
-          <w:lang w:eastAsia="en-GB"/>
-        </w:rPr>
-        <w:t>f</w:t>
-      </w:r>
-      <w:r>
-        <w:rPr>
-          <w:lang w:eastAsia="en-GB"/>
-        </w:rPr>
-        <w:t>unction</w:t>
-      </w:r>
-      <w:r>
-        <w:rPr>
-          <w:lang w:eastAsia="en-GB"/>
-        </w:rPr>
-        <w:t xml:space="preserve"> kernels)</w:t>
-      </w:r>
-      <w:r>
-        <w:rPr>
-          <w:lang w:eastAsia="en-GB"/>
-        </w:rPr>
-        <w:t>,</w:t>
-      </w:r>
-      <w:r>
-        <w:rPr>
-          <w:lang w:eastAsia="en-GB"/>
-        </w:rPr>
-        <w:t xml:space="preserve"> and ensemble method</w:t>
-      </w:r>
-      <w:r>
-        <w:rPr>
-          <w:lang w:eastAsia="en-GB"/>
-        </w:rPr>
-        <w:t xml:space="preserve">s like bagging and random forest </w:t>
-      </w:r>
-      <w:r>
-        <w:rPr>
-          <w:lang w:eastAsia="en-GB"/>
-        </w:rPr>
-        <w:t>classifiers</w:t>
-      </w:r>
-      <w:r>
-        <w:rPr>
-          <w:lang w:eastAsia="en-GB"/>
-        </w:rPr>
-        <w:t>.</w:t>
-      </w:r>
-      <w:r>
-        <w:rPr>
-          <w:lang w:eastAsia="en-GB"/>
-        </w:rPr>
-        <w:t xml:space="preserve"> Trying different </w:t>
-      </w:r>
-      <w:r>
-        <w:rPr>
-          <w:lang w:eastAsia="en-GB"/>
-        </w:rPr>
-        <w:t>hyperparameters</w:t>
-      </w:r>
-      <w:r>
-        <w:rPr>
-          <w:lang w:eastAsia="en-GB"/>
-        </w:rPr>
-        <w:t xml:space="preserve"> and</w:t>
-      </w:r>
-      <w:r>
-        <w:rPr>
-          <w:lang w:eastAsia="en-GB"/>
-        </w:rPr>
-        <w:t xml:space="preserve"> </w:t>
-      </w:r>
-      <w:r>
-        <w:rPr>
-          <w:lang w:eastAsia="en-GB"/>
-        </w:rPr>
-        <w:t>e</w:t>
-      </w:r>
-      <w:r>
-        <w:rPr>
-          <w:lang w:eastAsia="en-GB"/>
-        </w:rPr>
-        <w:t>valuating the performance of each of these algorithms will allow us to select the best algorith</w:t>
-      </w:r>
-      <w:r>
-        <w:rPr>
-          <w:lang w:eastAsia="en-GB"/>
-        </w:rPr>
-        <w:t>m for the job</w:t>
-      </w:r>
-      <w:r>
-        <w:rPr>
-          <w:lang w:eastAsia="en-GB"/>
-        </w:rPr>
-        <w:t>.</w:t>
+        <w:tabs>
+          <w:tab w:val="left" w:pos="2279"/>
+        </w:tabs>
+        <w:rPr>
+          <w:lang w:eastAsia="en-GB"/>
+        </w:rPr>
+      </w:pPr>
+      <w:r>
+        <w:rPr>
+          <w:lang w:eastAsia="en-GB"/>
+        </w:rPr>
+        <w:t>We will apply various classification algorithms suitable for the problem, including;</w:t>
+      </w:r>
+    </w:p>
+    <w:p>
+      <w:pPr>
+        <w:pStyle w:val="ListParagraph"/>
+        <w:numPr>
+          <w:ilvl w:val="0"/>
+          <w:numId w:val="1"/>
+        </w:numPr>
+        <w:tabs>
+          <w:tab w:val="left" w:pos="2279"/>
+        </w:tabs>
+        <w:rPr>
+          <w:lang w:eastAsia="en-GB"/>
+        </w:rPr>
+      </w:pPr>
+      <w:r>
+        <w:rPr>
+          <w:lang w:eastAsia="en-GB"/>
+        </w:rPr>
+        <w:t>Support Vector Machines (SVM) with linear, polynomial, and radial basis function (RBF) kernels. To implement SVM, we will utilize the ‘</w:t>
+      </w:r>
+      <w:r>
+        <w:rPr>
+          <w:b/>
+          <w:bCs/>
+          <w:lang w:eastAsia="en-GB"/>
+        </w:rPr>
+        <w:t>SVC</w:t>
+      </w:r>
+      <w:r>
+        <w:rPr>
+          <w:lang w:eastAsia="en-GB"/>
+        </w:rPr>
+        <w:t>’ class from scikit-learn, allowing us to train SVM classifiers with different kernel types.</w:t>
+      </w:r>
+    </w:p>
+    <w:p>
+      <w:pPr>
+        <w:pStyle w:val="ListParagraph"/>
+        <w:numPr>
+          <w:ilvl w:val="0"/>
+          <w:numId w:val="1"/>
+        </w:numPr>
+        <w:tabs>
+          <w:tab w:val="left" w:pos="2279"/>
+        </w:tabs>
+        <w:rPr>
+          <w:lang w:eastAsia="en-GB"/>
+        </w:rPr>
+      </w:pPr>
+      <w:r>
+        <w:rPr>
+          <w:lang w:eastAsia="en-GB"/>
+        </w:rPr>
+        <w:t>Ensemble methods such as bagging and random forest classifiers. For bagging, we will employ the ‘</w:t>
+      </w:r>
+      <w:r>
+        <w:rPr>
+          <w:b/>
+          <w:bCs/>
+          <w:lang w:eastAsia="en-GB"/>
+        </w:rPr>
+        <w:t>BaggingClassifier</w:t>
+      </w:r>
+      <w:r>
+        <w:rPr>
+          <w:lang w:eastAsia="en-GB"/>
+        </w:rPr>
+        <w:t xml:space="preserve">’ class in scikit-learn, enabling us to train an ensemble classifier by combining </w:t>
+      </w:r>
+      <w:r>
+        <w:rPr>
+          <w:lang w:eastAsia="en-GB"/>
+        </w:rPr>
+        <w:t>predictions from multiple SVM classifiers trained on different subsets of data. For random forest classifiers, we will use the ‘</w:t>
+      </w:r>
+      <w:r>
+        <w:rPr>
+          <w:b/>
+          <w:bCs/>
+          <w:lang w:eastAsia="en-GB"/>
+        </w:rPr>
+        <w:t>RandomForestClassifier</w:t>
+      </w:r>
+      <w:r>
+        <w:rPr>
+          <w:lang w:eastAsia="en-GB"/>
+        </w:rPr>
+        <w:t>’ class to build a random forest classifier by aggregating predictions from multiple decision trees.</w:t>
+      </w:r>
+      <w:r>
+        <w:rPr>
+          <w:lang w:eastAsia="en-GB"/>
+        </w:rPr>
+        <w:t xml:space="preserve"> In terms of</w:t>
+      </w:r>
+      <w:r>
+        <w:rPr>
+          <w:lang w:eastAsia="en-GB"/>
+        </w:rPr>
+        <w:t xml:space="preserve"> improving these established implementations, we will customize them as needed by adjusting hyperparameters, experimenting with different functions, or incorporating domain-specific knowledge. By integrating all these algorithms and their implementations, we can deploy a diverse set of classification techniques to predict road traffic accidents in the Bristol Area. </w:t>
       </w:r>
     </w:p>
     <w:p>
@@ -1423,93 +467,63 @@
       </w:r>
     </w:p>
     <w:p>
-      <w:pPr>
-        <w:rPr>
-          <w:lang w:eastAsia="en-GB"/>
-        </w:rPr>
-      </w:pPr>
-      <w:r>
-        <w:rPr>
-          <w:lang w:eastAsia="en-GB"/>
-        </w:rPr>
-        <w:t xml:space="preserve">We will present our findings using </w:t>
-      </w:r>
-      <w:r>
-        <w:rPr>
-          <w:lang w:eastAsia="en-GB"/>
-        </w:rPr>
-        <w:t>both visual and numerical data. Examples include</w:t>
-      </w:r>
-      <w:r>
-        <w:rPr>
-          <w:lang w:eastAsia="en-GB"/>
-        </w:rPr>
-        <w:t xml:space="preserve"> </w:t>
-      </w:r>
-      <w:r>
-        <w:rPr>
-          <w:lang w:eastAsia="en-GB"/>
-        </w:rPr>
-        <w:t xml:space="preserve">classified </w:t>
-      </w:r>
-      <w:r>
-        <w:rPr>
-          <w:lang w:eastAsia="en-GB"/>
-        </w:rPr>
-        <w:t>scatter graphs and bar charts</w:t>
-      </w:r>
-      <w:r>
-        <w:rPr>
-          <w:lang w:eastAsia="en-GB"/>
-        </w:rPr>
-        <w:t xml:space="preserve">, as well as numerical statistics presented in clear tables. We will also evaluate the effectiveness of our </w:t>
-      </w:r>
-      <w:r>
-        <w:rPr>
-          <w:lang w:eastAsia="en-GB"/>
-        </w:rPr>
-        <w:t xml:space="preserve">algorithms by analysing the accuracy and precision of the results. </w:t>
-      </w:r>
-      <w:r>
-        <w:rPr>
-          <w:lang w:eastAsia="en-GB"/>
-        </w:rPr>
-        <w:t xml:space="preserve">We will use the likes of cross validation </w:t>
-      </w:r>
-      <w:r>
-        <w:rPr>
-          <w:lang w:eastAsia="en-GB"/>
-        </w:rPr>
-        <w:t>to obta</w:t>
-      </w:r>
-      <w:r>
-        <w:rPr>
-          <w:lang w:eastAsia="en-GB"/>
-        </w:rPr>
-        <w:t>in the accuracy and precision of our models.</w:t>
-      </w:r>
-      <w:r>
-        <w:rPr>
-          <w:lang w:eastAsia="en-GB"/>
-        </w:rPr>
-        <w:t xml:space="preserve"> </w:t>
-      </w:r>
-      <w:r>
-        <w:rPr>
-          <w:lang w:eastAsia="en-GB"/>
-        </w:rPr>
-        <w:t xml:space="preserve">These metrics will prove the </w:t>
-      </w:r>
-      <w:r>
-        <w:rPr>
-          <w:lang w:eastAsia="en-GB"/>
-        </w:rPr>
-        <w:t>performance and robustness of our algorithms</w:t>
-      </w:r>
-      <w:r>
-        <w:rPr>
-          <w:lang w:eastAsia="en-GB"/>
-        </w:rPr>
+      <w:r>
+        <w:t>We will evaluate our predictive models using both qualitative and quantitative methods.</w:t>
+      </w:r>
+    </w:p>
+    <w:p>
+      <w:pPr>
+        <w:pStyle w:val="ListParagraph"/>
+        <w:numPr>
+          <w:ilvl w:val="0"/>
+          <w:numId w:val="2"/>
+        </w:numPr>
+      </w:pPr>
+      <w:r>
+        <w:t xml:space="preserve">Visualizations:  We will use 2D and 3D graphs , map, and clear tables to illustrate patterns and trends in data.  </w:t>
+      </w:r>
+    </w:p>
+    <w:p>
+      <w:pPr>
+        <w:pStyle w:val="ListParagraph"/>
+        <w:numPr>
+          <w:ilvl w:val="0"/>
+          <w:numId w:val="2"/>
+        </w:numPr>
+      </w:pPr>
+      <w:r>
+        <w:t>Interpretation: We will analyze these visualizations to understand the model behaviour and performance, identifying areas of high accident frequency and trends.</w:t>
+      </w:r>
+    </w:p>
+    <w:p>
+      <w:pPr>
+        <w:pStyle w:val="ListParagraph"/>
+        <w:numPr>
+          <w:ilvl w:val="0"/>
+          <w:numId w:val="2"/>
+        </w:numPr>
+      </w:pPr>
+      <w:r>
+        <w:t xml:space="preserve">Performance Metrics: We will assess accuracy , precision, F1 score, recall, and classification error to comprehensively measure model performance. </w:t>
+      </w:r>
+    </w:p>
+    <w:p>
+      <w:pPr>
+        <w:pStyle w:val="ListParagraph"/>
+        <w:numPr>
+          <w:ilvl w:val="0"/>
+          <w:numId w:val="2"/>
+        </w:numPr>
+      </w:pPr>
+      <w:r>
+        <w:t xml:space="preserve">Cross-Validation: We will use cross-validation to ensure the robustness of our models and their ability to generalize to new datasets. </w:t>
+      </w:r>
+    </w:p>
+    <w:p>
+      <w:r>
+        <w:t>By combining visualizations with quantitative analysis, we intend to provide a precise evaluation of our model’s effectiveness</w:t>
+      </w:r>
+      <w:r>
         <w:t>.</w:t>
       </w:r>
     </w:p>
@@ -1611,6 +625,243 @@
     </w:sectPr>
   </w:body>
 </w:document>
+</file>
+
+<file path=word/numbering.xml><?xml version="1.0" encoding="utf-8"?>
+<w:numbering xmlns:wpc="http://schemas.microsoft.com/office/word/2010/wordprocessingCanvas" xmlns:cx="http://schemas.microsoft.com/office/drawing/2014/chartex" xmlns:cx1="http://schemas.microsoft.com/office/drawing/2015/9/8/chartex" xmlns:cx2="http://schemas.microsoft.com/office/drawing/2015/10/21/chartex" xmlns:cx3="http://schemas.microsoft.com/office/drawing/2016/5/9/chartex" xmlns:cx4="http://schemas.microsoft.com/office/drawing/2016/5/10/chartex" xmlns:cx5="http://schemas.microsoft.com/office/drawing/2016/5/11/chartex" xmlns:cx6="http://schemas.microsoft.com/office/drawing/2016/5/12/chartex" xmlns:cx7="http://schemas.microsoft.com/office/drawing/2016/5/13/chartex" xmlns:cx8="http://schemas.microsoft.com/office/drawing/2016/5/14/chartex" xmlns:mc="http://schemas.openxmlformats.org/markup-compatibility/2006" xmlns:aink="http://schemas.microsoft.com/office/drawing/2016/ink" xmlns:am3d="http://schemas.microsoft.com/office/drawing/2017/model3d" xmlns:o="urn:schemas-microsoft-com:office:office" xmlns:oel="http://schemas.microsoft.com/office/2019/extlst" xmlns:r="http://schemas.openxmlformats.org/officeDocument/2006/relationships" xmlns:m="http://schemas.openxmlformats.org/officeDocument/2006/math" xmlns:v="urn:schemas-microsoft-com:vml" xmlns:wp14="http://schemas.microsoft.com/office/word/2010/wordprocessingDrawing" xmlns:wp="http://schemas.openxmlformats.org/drawingml/2006/wordprocessingDrawing" xmlns:w10="urn:schemas-microsoft-com:office:word" xmlns:w="http://schemas.openxmlformats.org/wordprocessingml/2006/main" xmlns:w14="http://schemas.microsoft.com/office/word/2010/wordml" xmlns:w15="http://schemas.microsoft.com/office/word/2012/wordml" xmlns:w16cex="http://schemas.microsoft.com/office/word/2018/wordml/cex" xmlns:w16cid="http://schemas.microsoft.com/office/word/2016/wordml/cid" xmlns:w16="http://schemas.microsoft.com/office/word/2018/wordml" xmlns:w16sdtdh="http://schemas.microsoft.com/office/word/2020/wordml/sdtdatahash" xmlns:w16se="http://schemas.microsoft.com/office/word/2015/wordml/symex" xmlns:wpg="http://schemas.microsoft.com/office/word/2010/wordprocessingGroup" xmlns:wpi="http://schemas.microsoft.com/office/word/2010/wordprocessingInk" xmlns:wne="http://schemas.microsoft.com/office/word/2006/wordml" xmlns:wps="http://schemas.microsoft.com/office/word/2010/wordprocessingShape" mc:Ignorable="w14 w15 w16se w16cid w16 w16cex w16sdtdh wp14">
+  <w:abstractNum w:abstractNumId="0" w15:restartNumberingAfterBreak="0">
+    <w:nsid w:val="022B58C3"/>
+    <w:multiLevelType w:val="hybridMultilevel"/>
+    <w:tmpl w:val="E50EECC0"/>
+    <w:lvl w:ilvl="0" w:tplc="08090001">
+      <w:start w:val="1"/>
+      <w:numFmt w:val="bullet"/>
+      <w:lvlText w:val=""/>
+      <w:lvlJc w:val="left"/>
+      <w:pPr>
+        <w:ind w:left="720" w:hanging="360"/>
+      </w:pPr>
+      <w:rPr>
+        <w:rFonts w:ascii="Symbol" w:hAnsi="Symbol" w:hint="default"/>
+      </w:rPr>
+    </w:lvl>
+    <w:lvl w:ilvl="1" w:tplc="08090003" w:tentative="1">
+      <w:start w:val="1"/>
+      <w:numFmt w:val="bullet"/>
+      <w:lvlText w:val="o"/>
+      <w:lvlJc w:val="left"/>
+      <w:pPr>
+        <w:ind w:left="1440" w:hanging="360"/>
+      </w:pPr>
+      <w:rPr>
+        <w:rFonts w:ascii="Courier New" w:hAnsi="Courier New" w:hint="default"/>
+      </w:rPr>
+    </w:lvl>
+    <w:lvl w:ilvl="2" w:tplc="08090005" w:tentative="1">
+      <w:start w:val="1"/>
+      <w:numFmt w:val="bullet"/>
+      <w:lvlText w:val=""/>
+      <w:lvlJc w:val="left"/>
+      <w:pPr>
+        <w:ind w:left="2160" w:hanging="360"/>
+      </w:pPr>
+      <w:rPr>
+        <w:rFonts w:ascii="Wingdings" w:hAnsi="Wingdings" w:hint="default"/>
+      </w:rPr>
+    </w:lvl>
+    <w:lvl w:ilvl="3" w:tplc="08090001" w:tentative="1">
+      <w:start w:val="1"/>
+      <w:numFmt w:val="bullet"/>
+      <w:lvlText w:val=""/>
+      <w:lvlJc w:val="left"/>
+      <w:pPr>
+        <w:ind w:left="2880" w:hanging="360"/>
+      </w:pPr>
+      <w:rPr>
+        <w:rFonts w:ascii="Symbol" w:hAnsi="Symbol" w:hint="default"/>
+      </w:rPr>
+    </w:lvl>
+    <w:lvl w:ilvl="4" w:tplc="08090003" w:tentative="1">
+      <w:start w:val="1"/>
+      <w:numFmt w:val="bullet"/>
+      <w:lvlText w:val="o"/>
+      <w:lvlJc w:val="left"/>
+      <w:pPr>
+        <w:ind w:left="3600" w:hanging="360"/>
+      </w:pPr>
+      <w:rPr>
+        <w:rFonts w:ascii="Courier New" w:hAnsi="Courier New" w:hint="default"/>
+      </w:rPr>
+    </w:lvl>
+    <w:lvl w:ilvl="5" w:tplc="08090005" w:tentative="1">
+      <w:start w:val="1"/>
+      <w:numFmt w:val="bullet"/>
+      <w:lvlText w:val=""/>
+      <w:lvlJc w:val="left"/>
+      <w:pPr>
+        <w:ind w:left="4320" w:hanging="360"/>
+      </w:pPr>
+      <w:rPr>
+        <w:rFonts w:ascii="Wingdings" w:hAnsi="Wingdings" w:hint="default"/>
+      </w:rPr>
+    </w:lvl>
+    <w:lvl w:ilvl="6" w:tplc="08090001" w:tentative="1">
+      <w:start w:val="1"/>
+      <w:numFmt w:val="bullet"/>
+      <w:lvlText w:val=""/>
+      <w:lvlJc w:val="left"/>
+      <w:pPr>
+        <w:ind w:left="5040" w:hanging="360"/>
+      </w:pPr>
+      <w:rPr>
+        <w:rFonts w:ascii="Symbol" w:hAnsi="Symbol" w:hint="default"/>
+      </w:rPr>
+    </w:lvl>
+    <w:lvl w:ilvl="7" w:tplc="08090003" w:tentative="1">
+      <w:start w:val="1"/>
+      <w:numFmt w:val="bullet"/>
+      <w:lvlText w:val="o"/>
+      <w:lvlJc w:val="left"/>
+      <w:pPr>
+        <w:ind w:left="5760" w:hanging="360"/>
+      </w:pPr>
+      <w:rPr>
+        <w:rFonts w:ascii="Courier New" w:hAnsi="Courier New" w:hint="default"/>
+      </w:rPr>
+    </w:lvl>
+    <w:lvl w:ilvl="8" w:tplc="08090005" w:tentative="1">
+      <w:start w:val="1"/>
+      <w:numFmt w:val="bullet"/>
+      <w:lvlText w:val=""/>
+      <w:lvlJc w:val="left"/>
+      <w:pPr>
+        <w:ind w:left="6480" w:hanging="360"/>
+      </w:pPr>
+      <w:rPr>
+        <w:rFonts w:ascii="Wingdings" w:hAnsi="Wingdings" w:hint="default"/>
+      </w:rPr>
+    </w:lvl>
+  </w:abstractNum>
+  <w:abstractNum w:abstractNumId="1" w15:restartNumberingAfterBreak="0">
+    <w:nsid w:val="1736326B"/>
+    <w:multiLevelType w:val="hybridMultilevel"/>
+    <w:tmpl w:val="A9C6B4C2"/>
+    <w:lvl w:ilvl="0" w:tplc="08090001">
+      <w:start w:val="1"/>
+      <w:numFmt w:val="bullet"/>
+      <w:lvlText w:val=""/>
+      <w:lvlJc w:val="left"/>
+      <w:pPr>
+        <w:ind w:left="901" w:hanging="360"/>
+      </w:pPr>
+      <w:rPr>
+        <w:rFonts w:ascii="Symbol" w:hAnsi="Symbol" w:hint="default"/>
+      </w:rPr>
+    </w:lvl>
+    <w:lvl w:ilvl="1" w:tplc="08090003" w:tentative="1">
+      <w:start w:val="1"/>
+      <w:numFmt w:val="bullet"/>
+      <w:lvlText w:val="o"/>
+      <w:lvlJc w:val="left"/>
+      <w:pPr>
+        <w:ind w:left="1621" w:hanging="360"/>
+      </w:pPr>
+      <w:rPr>
+        <w:rFonts w:ascii="Courier New" w:hAnsi="Courier New" w:hint="default"/>
+      </w:rPr>
+    </w:lvl>
+    <w:lvl w:ilvl="2" w:tplc="08090005" w:tentative="1">
+      <w:start w:val="1"/>
+      <w:numFmt w:val="bullet"/>
+      <w:lvlText w:val=""/>
+      <w:lvlJc w:val="left"/>
+      <w:pPr>
+        <w:ind w:left="2341" w:hanging="360"/>
+      </w:pPr>
+      <w:rPr>
+        <w:rFonts w:ascii="Wingdings" w:hAnsi="Wingdings" w:hint="default"/>
+      </w:rPr>
+    </w:lvl>
+    <w:lvl w:ilvl="3" w:tplc="08090001" w:tentative="1">
+      <w:start w:val="1"/>
+      <w:numFmt w:val="bullet"/>
+      <w:lvlText w:val=""/>
+      <w:lvlJc w:val="left"/>
+      <w:pPr>
+        <w:ind w:left="3061" w:hanging="360"/>
+      </w:pPr>
+      <w:rPr>
+        <w:rFonts w:ascii="Symbol" w:hAnsi="Symbol" w:hint="default"/>
+      </w:rPr>
+    </w:lvl>
+    <w:lvl w:ilvl="4" w:tplc="08090003" w:tentative="1">
+      <w:start w:val="1"/>
+      <w:numFmt w:val="bullet"/>
+      <w:lvlText w:val="o"/>
+      <w:lvlJc w:val="left"/>
+      <w:pPr>
+        <w:ind w:left="3781" w:hanging="360"/>
+      </w:pPr>
+      <w:rPr>
+        <w:rFonts w:ascii="Courier New" w:hAnsi="Courier New" w:hint="default"/>
+      </w:rPr>
+    </w:lvl>
+    <w:lvl w:ilvl="5" w:tplc="08090005" w:tentative="1">
+      <w:start w:val="1"/>
+      <w:numFmt w:val="bullet"/>
+      <w:lvlText w:val=""/>
+      <w:lvlJc w:val="left"/>
+      <w:pPr>
+        <w:ind w:left="4501" w:hanging="360"/>
+      </w:pPr>
+      <w:rPr>
+        <w:rFonts w:ascii="Wingdings" w:hAnsi="Wingdings" w:hint="default"/>
+      </w:rPr>
+    </w:lvl>
+    <w:lvl w:ilvl="6" w:tplc="08090001" w:tentative="1">
+      <w:start w:val="1"/>
+      <w:numFmt w:val="bullet"/>
+      <w:lvlText w:val=""/>
+      <w:lvlJc w:val="left"/>
+      <w:pPr>
+        <w:ind w:left="5221" w:hanging="360"/>
+      </w:pPr>
+      <w:rPr>
+        <w:rFonts w:ascii="Symbol" w:hAnsi="Symbol" w:hint="default"/>
+      </w:rPr>
+    </w:lvl>
+    <w:lvl w:ilvl="7" w:tplc="08090003" w:tentative="1">
+      <w:start w:val="1"/>
+      <w:numFmt w:val="bullet"/>
+      <w:lvlText w:val="o"/>
+      <w:lvlJc w:val="left"/>
+      <w:pPr>
+        <w:ind w:left="5941" w:hanging="360"/>
+      </w:pPr>
+      <w:rPr>
+        <w:rFonts w:ascii="Courier New" w:hAnsi="Courier New" w:hint="default"/>
+      </w:rPr>
+    </w:lvl>
+    <w:lvl w:ilvl="8" w:tplc="08090005" w:tentative="1">
+      <w:start w:val="1"/>
+      <w:numFmt w:val="bullet"/>
+      <w:lvlText w:val=""/>
+      <w:lvlJc w:val="left"/>
+      <w:pPr>
+        <w:ind w:left="6661" w:hanging="360"/>
+      </w:pPr>
+      <w:rPr>
+        <w:rFonts w:ascii="Wingdings" w:hAnsi="Wingdings" w:hint="default"/>
+      </w:rPr>
+    </w:lvl>
+  </w:abstractNum>
+  <w:num w:numId="1" w16cid:durableId="1349136192">
+    <w:abstractNumId w:val="1"/>
+  </w:num>
+  <w:num w:numId="2" w16cid:durableId="838883615">
+    <w:abstractNumId w:val="0"/>
+  </w:num>
+</w:numbering>
 </file>
 
 <file path=word/styles.xml><?xml version="1.0" encoding="utf-8"?>
@@ -2025,7 +1276,7 @@
     <w:link w:val="Heading1Char"/>
     <w:uiPriority w:val="9"/>
     <w:qFormat/>
-    <w:rsid w:val="005E7EC3"/>
+    <w:rsid w:val="005B3921"/>
     <w:pPr>
       <w:keepNext/>
       <w:keepLines/>
@@ -2248,7 +1499,7 @@
     <w:basedOn w:val="DefaultParagraphFont"/>
     <w:link w:val="Heading1"/>
     <w:uiPriority w:val="9"/>
-    <w:rsid w:val="005E7EC3"/>
+    <w:rsid w:val="005B3921"/>
     <w:rPr>
       <w:rFonts w:asciiTheme="majorHAnsi" w:eastAsiaTheme="majorEastAsia" w:hAnsiTheme="majorHAnsi" w:cstheme="majorBidi"/>
       <w:color w:val="0F4761" w:themeColor="accent1" w:themeShade="BF"/>
@@ -2368,7 +1619,7 @@
     <w:link w:val="TitleChar"/>
     <w:uiPriority w:val="10"/>
     <w:qFormat/>
-    <w:rsid w:val="001C1C03"/>
+    <w:rsid w:val="00681E3E"/>
     <w:pPr>
       <w:spacing w:after="80" w:line="240" w:lineRule="auto"/>
       <w:contextualSpacing/>
@@ -2377,7 +1628,7 @@
       <w:rFonts w:asciiTheme="majorHAnsi" w:eastAsiaTheme="majorEastAsia" w:hAnsiTheme="majorHAnsi" w:cstheme="majorBidi"/>
       <w:spacing w:val="-10"/>
       <w:kern w:val="28"/>
-      <w:sz w:val="56"/>
+      <w:sz w:val="40"/>
       <w:szCs w:val="56"/>
     </w:rPr>
   </w:style>
@@ -2386,12 +1637,12 @@
     <w:basedOn w:val="DefaultParagraphFont"/>
     <w:link w:val="Title"/>
     <w:uiPriority w:val="10"/>
-    <w:rsid w:val="001C1C03"/>
+    <w:rsid w:val="00681E3E"/>
     <w:rPr>
       <w:rFonts w:asciiTheme="majorHAnsi" w:eastAsiaTheme="majorEastAsia" w:hAnsiTheme="majorHAnsi" w:cstheme="majorBidi"/>
       <w:spacing w:val="-10"/>
       <w:kern w:val="28"/>
-      <w:sz w:val="56"/>
+      <w:sz w:val="40"/>
       <w:szCs w:val="56"/>
     </w:rPr>
   </w:style>
@@ -2476,11 +1727,12 @@
     <w:basedOn w:val="DefaultParagraphFont"/>
     <w:uiPriority w:val="21"/>
     <w:qFormat/>
-    <w:rsid w:val="001C1C03"/>
+    <w:rsid w:val="005B3921"/>
     <w:rPr>
       <w:i/>
       <w:iCs/>
       <w:color w:val="0F4761" w:themeColor="accent1" w:themeShade="BF"/>
+      <w:sz w:val="28"/>
     </w:rPr>
   </w:style>
   <w:style w:type="paragraph" w:styleId="IntenseQuote">

</xml_diff>